<commit_message>
DoD hecho y sprint backlog en curso
</commit_message>
<xml_diff>
--- a/Trabajos Prácticos/TP_08/GRUPO2_TP_08_SCRUM_Planifiación_de_realease_y_de_sprint.docx
+++ b/Trabajos Prácticos/TP_08/GRUPO2_TP_08_SCRUM_Planifiación_de_realease_y_de_sprint.docx
@@ -631,308 +631,6 @@
         <w:rPr>
           <w:lang w:val="es-AR"/>
         </w:rPr>
-        <w:t>Definición de Hecho (Done)</w:t>
-      </w:r>
-    </w:p>
-    <w:p>
-      <w:pPr>
-        <w:pStyle w:val="ListParagraph"/>
-        <w:numPr>
-          <w:ilvl w:val="0"/>
-          <w:numId w:val="3"/>
-        </w:numPr>
-        <w:rPr>
-          <w:lang w:val="es-AR"/>
-        </w:rPr>
-      </w:pPr>
-      <w:r>
-        <w:rPr>
-          <w:lang w:val="es-AR"/>
-        </w:rPr>
-        <w:t>Diseño revisado</w:t>
-      </w:r>
-    </w:p>
-    <w:p>
-      <w:pPr>
-        <w:pStyle w:val="ListParagraph"/>
-        <w:numPr>
-          <w:ilvl w:val="0"/>
-          <w:numId w:val="3"/>
-        </w:numPr>
-        <w:rPr>
-          <w:lang w:val="es-AR"/>
-        </w:rPr>
-      </w:pPr>
-      <w:r>
-        <w:rPr>
-          <w:lang w:val="es-AR"/>
-        </w:rPr>
-        <w:t>Modelado de los componentes de despliegue</w:t>
-      </w:r>
-    </w:p>
-    <w:p>
-      <w:pPr>
-        <w:pStyle w:val="ListParagraph"/>
-        <w:numPr>
-          <w:ilvl w:val="0"/>
-          <w:numId w:val="3"/>
-        </w:numPr>
-        <w:rPr>
-          <w:lang w:val="es-AR"/>
-        </w:rPr>
-      </w:pPr>
-      <w:r>
-        <w:rPr>
-          <w:lang w:val="es-AR"/>
-        </w:rPr>
-        <w:t>Código completo</w:t>
-      </w:r>
-    </w:p>
-    <w:p>
-      <w:pPr>
-        <w:pStyle w:val="ListParagraph"/>
-        <w:numPr>
-          <w:ilvl w:val="1"/>
-          <w:numId w:val="3"/>
-        </w:numPr>
-        <w:rPr>
-          <w:lang w:val="es-AR"/>
-        </w:rPr>
-      </w:pPr>
-      <w:r>
-        <w:rPr>
-          <w:lang w:val="es-AR"/>
-        </w:rPr>
-        <w:t>Código con formato estándar</w:t>
-      </w:r>
-    </w:p>
-    <w:p>
-      <w:pPr>
-        <w:pStyle w:val="ListParagraph"/>
-        <w:numPr>
-          <w:ilvl w:val="1"/>
-          <w:numId w:val="3"/>
-        </w:numPr>
-        <w:rPr>
-          <w:lang w:val="es-AR"/>
-        </w:rPr>
-      </w:pPr>
-      <w:r>
-        <w:rPr>
-          <w:lang w:val="es-AR"/>
-        </w:rPr>
-        <w:t>Código comentado</w:t>
-      </w:r>
-    </w:p>
-    <w:p>
-      <w:pPr>
-        <w:pStyle w:val="ListParagraph"/>
-        <w:numPr>
-          <w:ilvl w:val="1"/>
-          <w:numId w:val="3"/>
-        </w:numPr>
-        <w:rPr>
-          <w:lang w:val="es-AR"/>
-        </w:rPr>
-      </w:pPr>
-      <w:r>
-        <w:rPr>
-          <w:lang w:val="es-AR"/>
-        </w:rPr>
-        <w:t>Código en el repositorio respetando lo establecido en el plan de configuración</w:t>
-      </w:r>
-    </w:p>
-    <w:p>
-      <w:pPr>
-        <w:pStyle w:val="ListParagraph"/>
-        <w:numPr>
-          <w:ilvl w:val="1"/>
-          <w:numId w:val="3"/>
-        </w:numPr>
-        <w:rPr>
-          <w:lang w:val="es-AR"/>
-        </w:rPr>
-      </w:pPr>
-      <w:r>
-        <w:rPr>
-          <w:lang w:val="es-AR"/>
-        </w:rPr>
-        <w:t>Código inspeccionado</w:t>
-      </w:r>
-    </w:p>
-    <w:p>
-      <w:pPr>
-        <w:pStyle w:val="ListParagraph"/>
-        <w:numPr>
-          <w:ilvl w:val="0"/>
-          <w:numId w:val="3"/>
-        </w:numPr>
-        <w:rPr>
-          <w:lang w:val="es-AR"/>
-        </w:rPr>
-      </w:pPr>
-      <w:r>
-        <w:rPr>
-          <w:lang w:val="es-AR"/>
-        </w:rPr>
-        <w:t>Documentación de usuario actualizada</w:t>
-      </w:r>
-    </w:p>
-    <w:p>
-      <w:pPr>
-        <w:pStyle w:val="ListParagraph"/>
-        <w:numPr>
-          <w:ilvl w:val="0"/>
-          <w:numId w:val="3"/>
-        </w:numPr>
-        <w:rPr>
-          <w:lang w:val="es-AR"/>
-        </w:rPr>
-      </w:pPr>
-      <w:r>
-        <w:rPr>
-          <w:lang w:val="es-AR"/>
-        </w:rPr>
-        <w:t>Probado</w:t>
-      </w:r>
-    </w:p>
-    <w:p>
-      <w:pPr>
-        <w:pStyle w:val="ListParagraph"/>
-        <w:numPr>
-          <w:ilvl w:val="1"/>
-          <w:numId w:val="3"/>
-        </w:numPr>
-        <w:rPr>
-          <w:lang w:val="es-AR"/>
-        </w:rPr>
-      </w:pPr>
-      <w:r>
-        <w:rPr>
-          <w:lang w:val="es-AR"/>
-        </w:rPr>
-        <w:t>Prueba de unidad hecha</w:t>
-      </w:r>
-    </w:p>
-    <w:p>
-      <w:pPr>
-        <w:pStyle w:val="ListParagraph"/>
-        <w:numPr>
-          <w:ilvl w:val="1"/>
-          <w:numId w:val="3"/>
-        </w:numPr>
-        <w:rPr>
-          <w:lang w:val="es-AR"/>
-        </w:rPr>
-      </w:pPr>
-      <w:r>
-        <w:rPr>
-          <w:lang w:val="es-AR"/>
-        </w:rPr>
-        <w:t>Prueba de integración hecha</w:t>
-      </w:r>
-    </w:p>
-    <w:p>
-      <w:pPr>
-        <w:pStyle w:val="ListParagraph"/>
-        <w:numPr>
-          <w:ilvl w:val="1"/>
-          <w:numId w:val="3"/>
-        </w:numPr>
-        <w:rPr>
-          <w:lang w:val="es-AR"/>
-        </w:rPr>
-      </w:pPr>
-      <w:r>
-        <w:rPr>
-          <w:lang w:val="es-AR"/>
-        </w:rPr>
-        <w:t>Plataforma probada</w:t>
-      </w:r>
-    </w:p>
-    <w:p>
-      <w:pPr>
-        <w:pStyle w:val="ListParagraph"/>
-        <w:numPr>
-          <w:ilvl w:val="0"/>
-          <w:numId w:val="3"/>
-        </w:numPr>
-        <w:rPr>
-          <w:lang w:val="es-AR"/>
-        </w:rPr>
-      </w:pPr>
-      <w:r>
-        <w:rPr>
-          <w:lang w:val="es-AR"/>
-        </w:rPr>
-        <w:t>Cero defectos de severidad crítica y media conocidos</w:t>
-      </w:r>
-    </w:p>
-    <w:p>
-      <w:pPr>
-        <w:pStyle w:val="ListParagraph"/>
-        <w:numPr>
-          <w:ilvl w:val="0"/>
-          <w:numId w:val="3"/>
-        </w:numPr>
-        <w:rPr>
-          <w:lang w:val="es-AR"/>
-        </w:rPr>
-      </w:pPr>
-      <w:r>
-        <w:rPr>
-          <w:lang w:val="es-AR"/>
-        </w:rPr>
-        <w:t>Prueba de aceptación realizada</w:t>
-      </w:r>
-    </w:p>
-    <w:p>
-      <w:pPr>
-        <w:pStyle w:val="ListParagraph"/>
-        <w:numPr>
-          <w:ilvl w:val="0"/>
-          <w:numId w:val="3"/>
-        </w:numPr>
-        <w:rPr>
-          <w:lang w:val="es-AR"/>
-        </w:rPr>
-      </w:pPr>
-      <w:r>
-        <w:rPr>
-          <w:lang w:val="es-AR"/>
-        </w:rPr>
-        <w:t>Cumpla con todos los requerimientos de seguridad establecidos</w:t>
-      </w:r>
-    </w:p>
-    <w:p>
-      <w:pPr>
-        <w:pStyle w:val="ListParagraph"/>
-        <w:numPr>
-          <w:ilvl w:val="0"/>
-          <w:numId w:val="3"/>
-        </w:numPr>
-        <w:rPr>
-          <w:lang w:val="es-AR"/>
-        </w:rPr>
-      </w:pPr>
-      <w:r>
-        <w:rPr>
-          <w:lang w:val="es-AR"/>
-        </w:rPr>
-        <w:t>Todos los ítems de configuración identificados deben cumplir con lo establecido en el plan de configuración</w:t>
-      </w:r>
-    </w:p>
-    <w:p>
-      <w:pPr>
-        <w:pStyle w:val="Heading4"/>
-        <w:rPr>
-          <w:lang w:val="es-AR"/>
-        </w:rPr>
-      </w:pPr>
-      <w:r>
-        <w:rPr>
-          <w:lang w:val="es-AR"/>
-        </w:rPr>
         <w:t>Descripción de las consideraciones</w:t>
       </w:r>
     </w:p>
@@ -1429,7 +1127,6 @@
               <w:rPr>
                 <w:lang w:val="es-AR"/>
               </w:rPr>
-              <w:lastRenderedPageBreak/>
               <w:t>Persona</w:t>
             </w:r>
           </w:p>
@@ -2027,7 +1724,25 @@
                 <w:rPr>
                   <w:rFonts w:ascii="Cambria Math" w:hAnsi="Cambria Math" w:cs="Tahoma"/>
                 </w:rPr>
-                <m:t>(178h+248h)</m:t>
+                <m:t>(178</m:t>
+              </m:r>
+              <m:r>
+                <w:rPr>
+                  <w:rFonts w:ascii="Cambria Math" w:hAnsi="Cambria Math" w:cs="Tahoma"/>
+                </w:rPr>
+                <m:t>h+</m:t>
+              </m:r>
+              <m:r>
+                <w:rPr>
+                  <w:rFonts w:ascii="Cambria Math" w:hAnsi="Cambria Math" w:cs="Tahoma"/>
+                </w:rPr>
+                <m:t>248</m:t>
+              </m:r>
+              <m:r>
+                <w:rPr>
+                  <w:rFonts w:ascii="Cambria Math" w:hAnsi="Cambria Math" w:cs="Tahoma"/>
+                </w:rPr>
+                <m:t>h)</m:t>
               </m:r>
             </m:num>
             <m:den>
@@ -2043,7 +1758,13 @@
             <w:rPr>
               <w:rFonts w:ascii="Cambria Math" w:hAnsi="Cambria Math" w:cs="Tahoma"/>
             </w:rPr>
-            <m:t>=213 h</m:t>
+            <m:t xml:space="preserve">=213 </m:t>
+          </m:r>
+          <m:r>
+            <w:rPr>
+              <w:rFonts w:ascii="Cambria Math" w:hAnsi="Cambria Math" w:cs="Tahoma"/>
+            </w:rPr>
+            <m:t>h</m:t>
           </m:r>
         </m:oMath>
       </m:oMathPara>
@@ -2229,6 +1950,7 @@
               <w:rPr>
                 <w:lang w:val="es-AR"/>
               </w:rPr>
+              <w:lastRenderedPageBreak/>
               <w:t>Notificar a taxista solicitud de taxi</w:t>
             </w:r>
           </w:p>
@@ -2491,7 +2213,6 @@
         <w:rPr>
           <w:lang w:val="es-AR"/>
         </w:rPr>
-        <w:lastRenderedPageBreak/>
         <w:t xml:space="preserve">Planificación de </w:t>
       </w:r>
       <w:r>
@@ -2745,13 +2466,7 @@
               <w:rPr>
                 <w:lang w:val="es-AR"/>
               </w:rPr>
-              <w:t>Funcionalidades</w:t>
-            </w:r>
-            <w:r>
-              <w:rPr>
-                <w:lang w:val="es-AR"/>
-              </w:rPr>
-              <w:t xml:space="preserve"> para el taxista</w:t>
+              <w:t>Funcionalidades para el taxista</w:t>
             </w:r>
           </w:p>
         </w:tc>
@@ -2770,13 +2485,7 @@
               <w:cnfStyle w:val="000000100000" w:firstRow="0" w:lastRow="0" w:firstColumn="0" w:lastColumn="0" w:oddVBand="0" w:evenVBand="0" w:oddHBand="1" w:evenHBand="0" w:firstRowFirstColumn="0" w:firstRowLastColumn="0" w:lastRowFirstColumn="0" w:lastRowLastColumn="0"/>
             </w:pPr>
             <w:r>
-              <w:t>Loguear</w:t>
-            </w:r>
-            <w:r>
-              <w:t xml:space="preserve"> t</w:t>
-            </w:r>
-            <w:r>
-              <w:t>axista</w:t>
+              <w:t>Loguear taxista</w:t>
             </w:r>
           </w:p>
         </w:tc>
@@ -3195,13 +2904,7 @@
               <w:rPr>
                 <w:lang w:val="es-AR"/>
               </w:rPr>
-              <w:t xml:space="preserve">Funcionalidades para el </w:t>
-            </w:r>
-            <w:r>
-              <w:rPr>
-                <w:lang w:val="es-AR"/>
-              </w:rPr>
-              <w:t>pasajero</w:t>
+              <w:t>Funcionalidades para el pasajero</w:t>
             </w:r>
           </w:p>
         </w:tc>
@@ -3421,13 +3124,7 @@
               <w:cnfStyle w:val="000000100000" w:firstRow="0" w:lastRow="0" w:firstColumn="0" w:lastColumn="0" w:oddVBand="0" w:evenVBand="0" w:oddHBand="1" w:evenHBand="0" w:firstRowFirstColumn="0" w:firstRowLastColumn="0" w:lastRowFirstColumn="0" w:lastRowLastColumn="0"/>
             </w:pPr>
             <w:r>
-              <w:t>Notificar a</w:t>
-            </w:r>
-            <w:r>
-              <w:t xml:space="preserve"> t</w:t>
-            </w:r>
-            <w:r>
-              <w:t>axista solicitud de taxi</w:t>
+              <w:t>Notificar a taxista solicitud de taxi</w:t>
             </w:r>
           </w:p>
         </w:tc>
@@ -3604,7 +3301,25 @@
         <w:rPr>
           <w:lang w:val="es-AR"/>
         </w:rPr>
-        <w:t xml:space="preserve"> y administrar el estado de su servicio de taxi. </w:t>
+        <w:t>,</w:t>
+      </w:r>
+      <w:r>
+        <w:rPr>
+          <w:lang w:val="es-AR"/>
+        </w:rPr>
+        <w:t xml:space="preserve"> administrar el estado de su servicio de taxi</w:t>
+      </w:r>
+      <w:r>
+        <w:rPr>
+          <w:lang w:val="es-AR"/>
+        </w:rPr>
+        <w:t xml:space="preserve"> y ver la ubicación del pasajero</w:t>
+      </w:r>
+      <w:r>
+        <w:rPr>
+          <w:lang w:val="es-AR"/>
+        </w:rPr>
+        <w:t xml:space="preserve">. </w:t>
       </w:r>
     </w:p>
     <w:p>
@@ -3642,6 +3357,7 @@
           <w:szCs w:val="26"/>
           <w:lang w:val="es-AR"/>
         </w:rPr>
+        <w:lastRenderedPageBreak/>
         <w:t xml:space="preserve">Casas, Gonzalo </w:t>
       </w:r>
     </w:p>
@@ -3788,8 +3504,16 @@
         <w:rPr>
           <w:lang w:val="es-AR"/>
         </w:rPr>
-        <w:t>Sprint Backlog</w:t>
-      </w:r>
+        <w:t>Definición de Hecho (Done)</w:t>
+      </w:r>
+    </w:p>
+    <w:p>
+      <w:pPr>
+        <w:pStyle w:val="ListParagraph"/>
+        <w:rPr>
+          <w:lang w:val="es-AR"/>
+        </w:rPr>
+      </w:pPr>
     </w:p>
     <w:tbl>
       <w:tblPr>
@@ -3798,86 +3522,29 @@
         <w:tblLook w:val="04A0" w:firstRow="1" w:lastRow="0" w:firstColumn="1" w:lastColumn="0" w:noHBand="0" w:noVBand="1"/>
       </w:tblPr>
       <w:tblGrid>
-        <w:gridCol w:w="2831"/>
-        <w:gridCol w:w="2831"/>
-        <w:gridCol w:w="2832"/>
+        <w:gridCol w:w="562"/>
+        <w:gridCol w:w="7932"/>
       </w:tblGrid>
       <w:tr>
         <w:tc>
           <w:tcPr>
-            <w:tcW w:w="2831" w:type="dxa"/>
-          </w:tcPr>
-          <w:p>
-            <w:pPr>
-              <w:rPr>
-                <w:lang w:val="es-AR"/>
-              </w:rPr>
-            </w:pPr>
-            <w:proofErr w:type="spellStart"/>
-            <w:r>
-              <w:rPr>
-                <w:lang w:val="es-AR"/>
-              </w:rPr>
-              <w:t>Users</w:t>
-            </w:r>
-            <w:proofErr w:type="spellEnd"/>
-            <w:r>
-              <w:rPr>
-                <w:lang w:val="es-AR"/>
-              </w:rPr>
-              <w:t xml:space="preserve"> </w:t>
-            </w:r>
-            <w:proofErr w:type="spellStart"/>
-            <w:r>
-              <w:rPr>
-                <w:lang w:val="es-AR"/>
-              </w:rPr>
-              <w:t>Stories</w:t>
-            </w:r>
-            <w:proofErr w:type="spellEnd"/>
-          </w:p>
-        </w:tc>
-        <w:tc>
-          <w:tcPr>
-            <w:tcW w:w="2831" w:type="dxa"/>
-          </w:tcPr>
-          <w:p>
-            <w:pPr>
-              <w:rPr>
-                <w:lang w:val="es-AR"/>
-              </w:rPr>
-            </w:pPr>
-            <w:r>
-              <w:rPr>
-                <w:lang w:val="es-AR"/>
-              </w:rPr>
-              <w:t>Tareas</w:t>
-            </w:r>
-          </w:p>
-        </w:tc>
-        <w:tc>
-          <w:tcPr>
-            <w:tcW w:w="2832" w:type="dxa"/>
-          </w:tcPr>
-          <w:p>
-            <w:pPr>
-              <w:rPr>
-                <w:lang w:val="es-AR"/>
-              </w:rPr>
-            </w:pPr>
-            <w:proofErr w:type="gramStart"/>
-            <w:r>
-              <w:rPr>
-                <w:lang w:val="es-AR"/>
-              </w:rPr>
-              <w:t>Total</w:t>
-            </w:r>
-            <w:proofErr w:type="gramEnd"/>
-            <w:r>
-              <w:rPr>
-                <w:lang w:val="es-AR"/>
-              </w:rPr>
-              <w:t xml:space="preserve"> de horas</w:t>
+            <w:tcW w:w="8494" w:type="dxa"/>
+            <w:gridSpan w:val="2"/>
+            <w:vAlign w:val="center"/>
+          </w:tcPr>
+          <w:p>
+            <w:pPr>
+              <w:pStyle w:val="Heading4"/>
+              <w:jc w:val="center"/>
+              <w:rPr>
+                <w:lang w:val="es-AR"/>
+              </w:rPr>
+            </w:pPr>
+            <w:r>
+              <w:rPr>
+                <w:lang w:val="es-AR"/>
+              </w:rPr>
+              <w:t>Definición de Hecho (Done)</w:t>
             </w:r>
           </w:p>
         </w:tc>
@@ -3885,420 +3552,2674 @@
       <w:tr>
         <w:tc>
           <w:tcPr>
-            <w:tcW w:w="2831" w:type="dxa"/>
-            <w:vMerge w:val="restart"/>
-          </w:tcPr>
-          <w:p>
-            <w:pPr>
-              <w:rPr>
-                <w:lang w:val="es-AR"/>
-              </w:rPr>
-            </w:pPr>
-            <w:proofErr w:type="spellStart"/>
-            <w:r>
-              <w:rPr>
-                <w:lang w:val="es-AR"/>
-              </w:rPr>
-              <w:t>Loguear</w:t>
-            </w:r>
-            <w:proofErr w:type="spellEnd"/>
-            <w:r>
-              <w:rPr>
-                <w:lang w:val="es-AR"/>
-              </w:rPr>
-              <w:t xml:space="preserve"> Taxista</w:t>
-            </w:r>
-          </w:p>
-        </w:tc>
-        <w:tc>
-          <w:tcPr>
-            <w:tcW w:w="2831" w:type="dxa"/>
-          </w:tcPr>
-          <w:p>
-            <w:pPr>
-              <w:rPr>
-                <w:lang w:val="es-AR"/>
-              </w:rPr>
-            </w:pPr>
-            <w:r>
-              <w:rPr>
-                <w:lang w:val="es-AR"/>
-              </w:rPr>
-              <w:t>Tarea</w:t>
-            </w:r>
-            <w:proofErr w:type="gramStart"/>
-            <w:r>
-              <w:rPr>
-                <w:lang w:val="es-AR"/>
-              </w:rPr>
-              <w:t>:  (</w:t>
-            </w:r>
-            <w:proofErr w:type="gramEnd"/>
-            <w:r>
-              <w:rPr>
-                <w:lang w:val="es-AR"/>
-              </w:rPr>
-              <w:t>x HS)</w:t>
-            </w:r>
-          </w:p>
-        </w:tc>
-        <w:tc>
-          <w:tcPr>
-            <w:tcW w:w="2832" w:type="dxa"/>
-            <w:vMerge w:val="restart"/>
-          </w:tcPr>
-          <w:p>
-            <w:pPr>
-              <w:rPr>
-                <w:highlight w:val="yellow"/>
-                <w:lang w:val="es-AR"/>
-              </w:rPr>
-            </w:pPr>
+            <w:tcW w:w="562" w:type="dxa"/>
+          </w:tcPr>
+          <w:p>
+            <w:pPr>
+              <w:rPr>
+                <w:rFonts w:ascii="MS Gothic" w:eastAsia="MS Gothic" w:hAnsi="MS Gothic"/>
+                <w:lang w:val="en-GB"/>
+              </w:rPr>
+            </w:pPr>
+            <w:sdt>
+              <w:sdtPr>
+                <w:rPr>
+                  <w:rFonts w:ascii="MS Gothic" w:eastAsia="MS Gothic" w:hAnsi="MS Gothic"/>
+                  <w:lang w:val="en-GB"/>
+                </w:rPr>
+                <w:id w:val="470790408"/>
+                <w14:checkbox>
+                  <w14:checked w14:val="0"/>
+                  <w14:checkedState w14:val="2612" w14:font="MS Gothic"/>
+                  <w14:uncheckedState w14:val="2610" w14:font="MS Gothic"/>
+                </w14:checkbox>
+              </w:sdtPr>
+              <w:sdtContent>
+                <w:r>
+                  <w:rPr>
+                    <w:rFonts w:ascii="MS Gothic" w:eastAsia="MS Gothic" w:hAnsi="MS Gothic" w:hint="eastAsia"/>
+                    <w:lang w:val="en-GB"/>
+                  </w:rPr>
+                  <w:t>☐</w:t>
+                </w:r>
+              </w:sdtContent>
+            </w:sdt>
+          </w:p>
+        </w:tc>
+        <w:tc>
+          <w:tcPr>
+            <w:tcW w:w="7932" w:type="dxa"/>
+          </w:tcPr>
+          <w:p>
+            <w:pPr>
+              <w:rPr>
+                <w:lang w:val="es-AR"/>
+              </w:rPr>
+            </w:pPr>
+            <w:r>
+              <w:rPr>
+                <w:lang w:val="es-AR"/>
+              </w:rPr>
+              <w:t>Doble revisión de pares</w:t>
+            </w:r>
           </w:p>
         </w:tc>
       </w:tr>
       <w:tr>
         <w:tc>
           <w:tcPr>
-            <w:tcW w:w="2831" w:type="dxa"/>
-            <w:vMerge/>
-          </w:tcPr>
-          <w:p>
-            <w:pPr>
-              <w:rPr>
-                <w:lang w:val="es-AR"/>
-              </w:rPr>
-            </w:pPr>
-          </w:p>
-        </w:tc>
-        <w:tc>
-          <w:tcPr>
-            <w:tcW w:w="2831" w:type="dxa"/>
-          </w:tcPr>
-          <w:p>
-            <w:pPr>
-              <w:rPr>
-                <w:lang w:val="es-AR"/>
-              </w:rPr>
-            </w:pPr>
-            <w:r>
-              <w:rPr>
-                <w:lang w:val="es-AR"/>
-              </w:rPr>
-              <w:t>Tarea:</w:t>
-            </w:r>
-            <w:proofErr w:type="gramStart"/>
-            <w:r>
-              <w:rPr>
-                <w:lang w:val="es-AR"/>
-              </w:rPr>
-              <w:t xml:space="preserve">   (</w:t>
-            </w:r>
-            <w:proofErr w:type="gramEnd"/>
-            <w:r>
-              <w:rPr>
-                <w:lang w:val="es-AR"/>
-              </w:rPr>
-              <w:t>x HS)</w:t>
-            </w:r>
-          </w:p>
-        </w:tc>
-        <w:tc>
-          <w:tcPr>
-            <w:tcW w:w="2832" w:type="dxa"/>
-            <w:vMerge/>
-          </w:tcPr>
-          <w:p>
-            <w:pPr>
-              <w:rPr>
-                <w:lang w:val="es-AR"/>
-              </w:rPr>
-            </w:pPr>
+            <w:tcW w:w="562" w:type="dxa"/>
+          </w:tcPr>
+          <w:p>
+            <w:pPr>
+              <w:rPr>
+                <w:rFonts w:ascii="MS Gothic" w:eastAsia="MS Gothic" w:hAnsi="MS Gothic"/>
+                <w:lang w:val="en-GB"/>
+              </w:rPr>
+            </w:pPr>
+            <w:sdt>
+              <w:sdtPr>
+                <w:rPr>
+                  <w:rFonts w:ascii="MS Gothic" w:eastAsia="MS Gothic" w:hAnsi="MS Gothic"/>
+                  <w:lang w:val="en-GB"/>
+                </w:rPr>
+                <w:id w:val="-2015287317"/>
+                <w14:checkbox>
+                  <w14:checked w14:val="0"/>
+                  <w14:checkedState w14:val="2612" w14:font="MS Gothic"/>
+                  <w14:uncheckedState w14:val="2610" w14:font="MS Gothic"/>
+                </w14:checkbox>
+              </w:sdtPr>
+              <w:sdtContent>
+                <w:r>
+                  <w:rPr>
+                    <w:rFonts w:ascii="MS Gothic" w:eastAsia="MS Gothic" w:hAnsi="MS Gothic" w:hint="eastAsia"/>
+                    <w:lang w:val="en-GB"/>
+                  </w:rPr>
+                  <w:t>☐</w:t>
+                </w:r>
+              </w:sdtContent>
+            </w:sdt>
+          </w:p>
+        </w:tc>
+        <w:tc>
+          <w:tcPr>
+            <w:tcW w:w="7932" w:type="dxa"/>
+          </w:tcPr>
+          <w:p>
+            <w:pPr>
+              <w:rPr>
+                <w:lang w:val="en-GB"/>
+              </w:rPr>
+            </w:pPr>
+            <w:r>
+              <w:rPr>
+                <w:lang w:val="es-AR"/>
+              </w:rPr>
+              <w:t>Código</w:t>
+            </w:r>
+            <w:r>
+              <w:rPr>
+                <w:lang w:val="es-AR"/>
+              </w:rPr>
+              <w:t xml:space="preserve"> Completo</w:t>
+            </w:r>
           </w:p>
         </w:tc>
       </w:tr>
       <w:tr>
         <w:tc>
           <w:tcPr>
-            <w:tcW w:w="2831" w:type="dxa"/>
-            <w:vMerge w:val="restart"/>
-          </w:tcPr>
-          <w:p>
-            <w:pPr>
-              <w:rPr>
-                <w:lang w:val="es-AR"/>
-              </w:rPr>
-            </w:pPr>
-            <w:r>
-              <w:rPr>
-                <w:lang w:val="es-AR"/>
-              </w:rPr>
-              <w:t>Ocupar taxi</w:t>
-            </w:r>
-          </w:p>
-        </w:tc>
-        <w:tc>
-          <w:tcPr>
-            <w:tcW w:w="2831" w:type="dxa"/>
-          </w:tcPr>
-          <w:p>
-            <w:pPr>
-              <w:rPr>
-                <w:lang w:val="es-AR"/>
-              </w:rPr>
-            </w:pPr>
-            <w:r>
-              <w:rPr>
-                <w:lang w:val="es-AR"/>
-              </w:rPr>
-              <w:t>Tarea</w:t>
-            </w:r>
-            <w:proofErr w:type="gramStart"/>
-            <w:r>
-              <w:rPr>
-                <w:lang w:val="es-AR"/>
-              </w:rPr>
-              <w:t>:  (</w:t>
-            </w:r>
-            <w:proofErr w:type="gramEnd"/>
-            <w:r>
-              <w:rPr>
-                <w:lang w:val="es-AR"/>
-              </w:rPr>
-              <w:t>x HS)</w:t>
-            </w:r>
-          </w:p>
-        </w:tc>
-        <w:tc>
-          <w:tcPr>
-            <w:tcW w:w="2832" w:type="dxa"/>
-            <w:vMerge w:val="restart"/>
-          </w:tcPr>
-          <w:p>
-            <w:pPr>
-              <w:rPr>
-                <w:lang w:val="es-AR"/>
-              </w:rPr>
-            </w:pPr>
+            <w:tcW w:w="562" w:type="dxa"/>
+          </w:tcPr>
+          <w:p>
+            <w:pPr>
+              <w:rPr>
+                <w:rFonts w:ascii="MS Gothic" w:eastAsia="MS Gothic" w:hAnsi="MS Gothic"/>
+                <w:lang w:val="es-AR"/>
+              </w:rPr>
+            </w:pPr>
+            <w:sdt>
+              <w:sdtPr>
+                <w:rPr>
+                  <w:rFonts w:ascii="MS Gothic" w:eastAsia="MS Gothic" w:hAnsi="MS Gothic"/>
+                  <w:lang w:val="en-GB"/>
+                </w:rPr>
+                <w:id w:val="2046177906"/>
+                <w14:checkbox>
+                  <w14:checked w14:val="0"/>
+                  <w14:checkedState w14:val="2612" w14:font="MS Gothic"/>
+                  <w14:uncheckedState w14:val="2610" w14:font="MS Gothic"/>
+                </w14:checkbox>
+              </w:sdtPr>
+              <w:sdtContent>
+                <w:r>
+                  <w:rPr>
+                    <w:rFonts w:ascii="MS Gothic" w:eastAsia="MS Gothic" w:hAnsi="MS Gothic" w:hint="eastAsia"/>
+                    <w:lang w:val="en-GB"/>
+                  </w:rPr>
+                  <w:t>☐</w:t>
+                </w:r>
+              </w:sdtContent>
+            </w:sdt>
+          </w:p>
+        </w:tc>
+        <w:tc>
+          <w:tcPr>
+            <w:tcW w:w="7932" w:type="dxa"/>
+          </w:tcPr>
+          <w:p>
+            <w:pPr>
+              <w:rPr>
+                <w:lang w:val="es-AR"/>
+              </w:rPr>
+            </w:pPr>
+            <w:r>
+              <w:rPr>
+                <w:lang w:val="es-AR"/>
+              </w:rPr>
+              <w:t xml:space="preserve">   Código</w:t>
+            </w:r>
+            <w:r>
+              <w:rPr>
+                <w:lang w:val="es-AR"/>
+              </w:rPr>
+              <w:t xml:space="preserve"> cumpliendo guía de estilos</w:t>
+            </w:r>
           </w:p>
         </w:tc>
       </w:tr>
       <w:tr>
         <w:tc>
           <w:tcPr>
-            <w:tcW w:w="2831" w:type="dxa"/>
-            <w:vMerge/>
-          </w:tcPr>
-          <w:p>
-            <w:pPr>
-              <w:rPr>
-                <w:lang w:val="es-AR"/>
-              </w:rPr>
-            </w:pPr>
-          </w:p>
-        </w:tc>
-        <w:tc>
-          <w:tcPr>
-            <w:tcW w:w="2831" w:type="dxa"/>
-          </w:tcPr>
-          <w:p>
-            <w:pPr>
-              <w:rPr>
-                <w:lang w:val="es-AR"/>
-              </w:rPr>
-            </w:pPr>
-            <w:r>
-              <w:rPr>
-                <w:lang w:val="es-AR"/>
-              </w:rPr>
-              <w:t>Tarea:</w:t>
-            </w:r>
-            <w:proofErr w:type="gramStart"/>
-            <w:r>
-              <w:rPr>
-                <w:lang w:val="es-AR"/>
-              </w:rPr>
-              <w:t xml:space="preserve">   (</w:t>
-            </w:r>
-            <w:proofErr w:type="gramEnd"/>
-            <w:r>
-              <w:rPr>
-                <w:lang w:val="es-AR"/>
-              </w:rPr>
-              <w:t>x HS)</w:t>
-            </w:r>
-          </w:p>
-        </w:tc>
-        <w:tc>
-          <w:tcPr>
-            <w:tcW w:w="2832" w:type="dxa"/>
-            <w:vMerge/>
-          </w:tcPr>
-          <w:p>
-            <w:pPr>
-              <w:rPr>
-                <w:lang w:val="es-AR"/>
-              </w:rPr>
-            </w:pPr>
+            <w:tcW w:w="562" w:type="dxa"/>
+          </w:tcPr>
+          <w:p>
+            <w:pPr>
+              <w:rPr>
+                <w:rFonts w:ascii="MS Gothic" w:eastAsia="MS Gothic" w:hAnsi="MS Gothic"/>
+                <w:lang w:val="es-AR"/>
+              </w:rPr>
+            </w:pPr>
+            <w:sdt>
+              <w:sdtPr>
+                <w:rPr>
+                  <w:rFonts w:ascii="MS Gothic" w:eastAsia="MS Gothic" w:hAnsi="MS Gothic"/>
+                  <w:lang w:val="en-GB"/>
+                </w:rPr>
+                <w:id w:val="-154381228"/>
+                <w14:checkbox>
+                  <w14:checked w14:val="0"/>
+                  <w14:checkedState w14:val="2612" w14:font="MS Gothic"/>
+                  <w14:uncheckedState w14:val="2610" w14:font="MS Gothic"/>
+                </w14:checkbox>
+              </w:sdtPr>
+              <w:sdtContent>
+                <w:r>
+                  <w:rPr>
+                    <w:rFonts w:ascii="MS Gothic" w:eastAsia="MS Gothic" w:hAnsi="MS Gothic" w:hint="eastAsia"/>
+                    <w:lang w:val="en-GB"/>
+                  </w:rPr>
+                  <w:t>☐</w:t>
+                </w:r>
+              </w:sdtContent>
+            </w:sdt>
+          </w:p>
+        </w:tc>
+        <w:tc>
+          <w:tcPr>
+            <w:tcW w:w="7932" w:type="dxa"/>
+          </w:tcPr>
+          <w:p>
+            <w:pPr>
+              <w:rPr>
+                <w:lang w:val="es-AR"/>
+              </w:rPr>
+            </w:pPr>
+            <w:r>
+              <w:rPr>
+                <w:lang w:val="es-AR"/>
+              </w:rPr>
+              <w:t xml:space="preserve">   </w:t>
+            </w:r>
+            <w:r>
+              <w:rPr>
+                <w:lang w:val="es-AR"/>
+              </w:rPr>
+              <w:t>Código comentado</w:t>
+            </w:r>
           </w:p>
         </w:tc>
       </w:tr>
       <w:tr>
         <w:tc>
           <w:tcPr>
-            <w:tcW w:w="2831" w:type="dxa"/>
-            <w:vMerge w:val="restart"/>
-          </w:tcPr>
-          <w:p>
-            <w:pPr>
-              <w:rPr>
-                <w:lang w:val="es-AR"/>
-              </w:rPr>
-            </w:pPr>
-            <w:r>
-              <w:rPr>
-                <w:lang w:val="es-AR"/>
-              </w:rPr>
-              <w:t>Liberar taxi</w:t>
-            </w:r>
-          </w:p>
-        </w:tc>
-        <w:tc>
-          <w:tcPr>
-            <w:tcW w:w="2831" w:type="dxa"/>
-          </w:tcPr>
-          <w:p>
-            <w:pPr>
-              <w:rPr>
-                <w:lang w:val="es-AR"/>
-              </w:rPr>
-            </w:pPr>
-            <w:r>
-              <w:rPr>
-                <w:lang w:val="es-AR"/>
-              </w:rPr>
-              <w:t>Tarea</w:t>
-            </w:r>
-            <w:proofErr w:type="gramStart"/>
-            <w:r>
-              <w:rPr>
-                <w:lang w:val="es-AR"/>
-              </w:rPr>
-              <w:t>:  (</w:t>
-            </w:r>
-            <w:proofErr w:type="gramEnd"/>
-            <w:r>
-              <w:rPr>
-                <w:lang w:val="es-AR"/>
-              </w:rPr>
-              <w:t>x HS)</w:t>
-            </w:r>
-          </w:p>
-        </w:tc>
-        <w:tc>
-          <w:tcPr>
-            <w:tcW w:w="2832" w:type="dxa"/>
-            <w:vMerge w:val="restart"/>
-          </w:tcPr>
-          <w:p>
-            <w:pPr>
-              <w:rPr>
-                <w:lang w:val="es-AR"/>
-              </w:rPr>
-            </w:pPr>
+            <w:tcW w:w="562" w:type="dxa"/>
+          </w:tcPr>
+          <w:p>
+            <w:pPr>
+              <w:rPr>
+                <w:rFonts w:ascii="MS Gothic" w:eastAsia="MS Gothic" w:hAnsi="MS Gothic"/>
+                <w:lang w:val="en-GB"/>
+              </w:rPr>
+            </w:pPr>
+            <w:sdt>
+              <w:sdtPr>
+                <w:rPr>
+                  <w:rFonts w:ascii="MS Gothic" w:eastAsia="MS Gothic" w:hAnsi="MS Gothic"/>
+                  <w:lang w:val="en-GB"/>
+                </w:rPr>
+                <w:id w:val="1373036996"/>
+                <w14:checkbox>
+                  <w14:checked w14:val="0"/>
+                  <w14:checkedState w14:val="2612" w14:font="MS Gothic"/>
+                  <w14:uncheckedState w14:val="2610" w14:font="MS Gothic"/>
+                </w14:checkbox>
+              </w:sdtPr>
+              <w:sdtContent>
+                <w:r>
+                  <w:rPr>
+                    <w:rFonts w:ascii="MS Gothic" w:eastAsia="MS Gothic" w:hAnsi="MS Gothic" w:hint="eastAsia"/>
+                    <w:lang w:val="en-GB"/>
+                  </w:rPr>
+                  <w:t>☐</w:t>
+                </w:r>
+              </w:sdtContent>
+            </w:sdt>
+          </w:p>
+        </w:tc>
+        <w:tc>
+          <w:tcPr>
+            <w:tcW w:w="7932" w:type="dxa"/>
+          </w:tcPr>
+          <w:p>
+            <w:pPr>
+              <w:rPr>
+                <w:lang w:val="en-GB"/>
+              </w:rPr>
+            </w:pPr>
+            <w:r>
+              <w:rPr>
+                <w:lang w:val="es-AR"/>
+              </w:rPr>
+              <w:t xml:space="preserve">   </w:t>
+            </w:r>
+            <w:r>
+              <w:rPr>
+                <w:lang w:val="es-AR"/>
+              </w:rPr>
+              <w:t>Código en el repositorio</w:t>
+            </w:r>
           </w:p>
         </w:tc>
       </w:tr>
       <w:tr>
         <w:tc>
           <w:tcPr>
-            <w:tcW w:w="2831" w:type="dxa"/>
-            <w:vMerge/>
-          </w:tcPr>
-          <w:p>
-            <w:pPr>
-              <w:rPr>
-                <w:lang w:val="es-AR"/>
-              </w:rPr>
-            </w:pPr>
-          </w:p>
-        </w:tc>
-        <w:tc>
-          <w:tcPr>
-            <w:tcW w:w="2831" w:type="dxa"/>
-          </w:tcPr>
-          <w:p>
-            <w:pPr>
-              <w:rPr>
-                <w:lang w:val="es-AR"/>
-              </w:rPr>
-            </w:pPr>
-            <w:r>
-              <w:rPr>
-                <w:lang w:val="es-AR"/>
-              </w:rPr>
-              <w:t>Tarea:</w:t>
-            </w:r>
-            <w:proofErr w:type="gramStart"/>
-            <w:r>
-              <w:rPr>
-                <w:lang w:val="es-AR"/>
-              </w:rPr>
-              <w:t xml:space="preserve">   (</w:t>
-            </w:r>
-            <w:proofErr w:type="gramEnd"/>
-            <w:r>
-              <w:rPr>
-                <w:lang w:val="es-AR"/>
-              </w:rPr>
-              <w:t>x HS)</w:t>
-            </w:r>
-          </w:p>
-        </w:tc>
-        <w:tc>
-          <w:tcPr>
-            <w:tcW w:w="2832" w:type="dxa"/>
-            <w:vMerge/>
-          </w:tcPr>
-          <w:p>
-            <w:pPr>
-              <w:rPr>
-                <w:lang w:val="es-AR"/>
-              </w:rPr>
-            </w:pPr>
+            <w:tcW w:w="562" w:type="dxa"/>
+          </w:tcPr>
+          <w:p>
+            <w:pPr>
+              <w:rPr>
+                <w:rFonts w:ascii="MS Gothic" w:eastAsia="MS Gothic" w:hAnsi="MS Gothic"/>
+                <w:lang w:val="en-GB"/>
+              </w:rPr>
+            </w:pPr>
+            <w:sdt>
+              <w:sdtPr>
+                <w:rPr>
+                  <w:rFonts w:ascii="MS Gothic" w:eastAsia="MS Gothic" w:hAnsi="MS Gothic"/>
+                  <w:lang w:val="en-GB"/>
+                </w:rPr>
+                <w:id w:val="263195828"/>
+                <w14:checkbox>
+                  <w14:checked w14:val="0"/>
+                  <w14:checkedState w14:val="2612" w14:font="MS Gothic"/>
+                  <w14:uncheckedState w14:val="2610" w14:font="MS Gothic"/>
+                </w14:checkbox>
+              </w:sdtPr>
+              <w:sdtContent>
+                <w:r>
+                  <w:rPr>
+                    <w:rFonts w:ascii="MS Gothic" w:eastAsia="MS Gothic" w:hAnsi="MS Gothic" w:hint="eastAsia"/>
+                    <w:lang w:val="en-GB"/>
+                  </w:rPr>
+                  <w:t>☐</w:t>
+                </w:r>
+              </w:sdtContent>
+            </w:sdt>
+          </w:p>
+        </w:tc>
+        <w:tc>
+          <w:tcPr>
+            <w:tcW w:w="7932" w:type="dxa"/>
+          </w:tcPr>
+          <w:p>
+            <w:pPr>
+              <w:rPr>
+                <w:lang w:val="es-AR"/>
+              </w:rPr>
+            </w:pPr>
+            <w:r>
+              <w:rPr>
+                <w:lang w:val="es-AR"/>
+              </w:rPr>
+              <w:t xml:space="preserve">   </w:t>
+            </w:r>
+            <w:r>
+              <w:rPr>
+                <w:lang w:val="es-AR"/>
+              </w:rPr>
+              <w:t>Código inspeccionado</w:t>
+            </w:r>
           </w:p>
         </w:tc>
       </w:tr>
       <w:tr>
         <w:tc>
           <w:tcPr>
-            <w:tcW w:w="5662" w:type="dxa"/>
-            <w:gridSpan w:val="2"/>
-          </w:tcPr>
-          <w:p>
-            <w:pPr>
-              <w:rPr>
-                <w:lang w:val="es-AR"/>
-              </w:rPr>
-            </w:pPr>
-            <w:r>
-              <w:rPr>
-                <w:lang w:val="es-AR"/>
-              </w:rPr>
-              <w:t>Esfuerzo estimado en horas ideales</w:t>
-            </w:r>
-          </w:p>
-        </w:tc>
-        <w:tc>
-          <w:tcPr>
-            <w:tcW w:w="2832" w:type="dxa"/>
-          </w:tcPr>
-          <w:p>
-            <w:pPr>
-              <w:rPr>
-                <w:lang w:val="es-AR"/>
-              </w:rPr>
-            </w:pPr>
+            <w:tcW w:w="562" w:type="dxa"/>
+          </w:tcPr>
+          <w:p>
+            <w:pPr>
+              <w:rPr>
+                <w:rFonts w:ascii="MS Gothic" w:eastAsia="MS Gothic" w:hAnsi="MS Gothic"/>
+                <w:lang w:val="en-GB"/>
+              </w:rPr>
+            </w:pPr>
+            <w:sdt>
+              <w:sdtPr>
+                <w:rPr>
+                  <w:rFonts w:ascii="MS Gothic" w:eastAsia="MS Gothic" w:hAnsi="MS Gothic"/>
+                  <w:lang w:val="en-GB"/>
+                </w:rPr>
+                <w:id w:val="444196284"/>
+                <w14:checkbox>
+                  <w14:checked w14:val="0"/>
+                  <w14:checkedState w14:val="2612" w14:font="MS Gothic"/>
+                  <w14:uncheckedState w14:val="2610" w14:font="MS Gothic"/>
+                </w14:checkbox>
+              </w:sdtPr>
+              <w:sdtContent>
+                <w:r>
+                  <w:rPr>
+                    <w:rFonts w:ascii="MS Gothic" w:eastAsia="MS Gothic" w:hAnsi="MS Gothic" w:hint="eastAsia"/>
+                    <w:lang w:val="en-GB"/>
+                  </w:rPr>
+                  <w:t>☐</w:t>
+                </w:r>
+              </w:sdtContent>
+            </w:sdt>
+          </w:p>
+        </w:tc>
+        <w:tc>
+          <w:tcPr>
+            <w:tcW w:w="7932" w:type="dxa"/>
+          </w:tcPr>
+          <w:p>
+            <w:pPr>
+              <w:rPr>
+                <w:lang w:val="es-AR"/>
+              </w:rPr>
+            </w:pPr>
+            <w:r>
+              <w:rPr>
+                <w:lang w:val="es-AR"/>
+              </w:rPr>
+              <w:t>Probado</w:t>
+            </w:r>
+          </w:p>
+        </w:tc>
+      </w:tr>
+      <w:tr>
+        <w:tc>
+          <w:tcPr>
+            <w:tcW w:w="562" w:type="dxa"/>
+          </w:tcPr>
+          <w:p>
+            <w:pPr>
+              <w:rPr>
+                <w:rFonts w:ascii="MS Gothic" w:eastAsia="MS Gothic" w:hAnsi="MS Gothic"/>
+                <w:lang w:val="en-GB"/>
+              </w:rPr>
+            </w:pPr>
+            <w:sdt>
+              <w:sdtPr>
+                <w:rPr>
+                  <w:rFonts w:ascii="MS Gothic" w:eastAsia="MS Gothic" w:hAnsi="MS Gothic"/>
+                  <w:lang w:val="en-GB"/>
+                </w:rPr>
+                <w:id w:val="1163654489"/>
+                <w14:checkbox>
+                  <w14:checked w14:val="0"/>
+                  <w14:checkedState w14:val="2612" w14:font="MS Gothic"/>
+                  <w14:uncheckedState w14:val="2610" w14:font="MS Gothic"/>
+                </w14:checkbox>
+              </w:sdtPr>
+              <w:sdtContent>
+                <w:r>
+                  <w:rPr>
+                    <w:rFonts w:ascii="MS Gothic" w:eastAsia="MS Gothic" w:hAnsi="MS Gothic" w:hint="eastAsia"/>
+                    <w:lang w:val="en-GB"/>
+                  </w:rPr>
+                  <w:t>☐</w:t>
+                </w:r>
+              </w:sdtContent>
+            </w:sdt>
+          </w:p>
+        </w:tc>
+        <w:tc>
+          <w:tcPr>
+            <w:tcW w:w="7932" w:type="dxa"/>
+          </w:tcPr>
+          <w:p>
+            <w:pPr>
+              <w:rPr>
+                <w:lang w:val="es-AR"/>
+              </w:rPr>
+            </w:pPr>
+            <w:r>
+              <w:rPr>
+                <w:lang w:val="es-AR"/>
+              </w:rPr>
+              <w:t xml:space="preserve">   </w:t>
+            </w:r>
+            <w:r>
+              <w:rPr>
+                <w:lang w:val="es-AR"/>
+              </w:rPr>
+              <w:t>Prueba de unidad hecha</w:t>
+            </w:r>
+          </w:p>
+        </w:tc>
+      </w:tr>
+      <w:tr>
+        <w:tc>
+          <w:tcPr>
+            <w:tcW w:w="562" w:type="dxa"/>
+          </w:tcPr>
+          <w:p>
+            <w:pPr>
+              <w:rPr>
+                <w:rFonts w:ascii="MS Gothic" w:eastAsia="MS Gothic" w:hAnsi="MS Gothic"/>
+                <w:lang w:val="en-GB"/>
+              </w:rPr>
+            </w:pPr>
+            <w:sdt>
+              <w:sdtPr>
+                <w:rPr>
+                  <w:rFonts w:ascii="MS Gothic" w:eastAsia="MS Gothic" w:hAnsi="MS Gothic"/>
+                  <w:lang w:val="en-GB"/>
+                </w:rPr>
+                <w:id w:val="1565604119"/>
+                <w14:checkbox>
+                  <w14:checked w14:val="0"/>
+                  <w14:checkedState w14:val="2612" w14:font="MS Gothic"/>
+                  <w14:uncheckedState w14:val="2610" w14:font="MS Gothic"/>
+                </w14:checkbox>
+              </w:sdtPr>
+              <w:sdtContent>
+                <w:r>
+                  <w:rPr>
+                    <w:rFonts w:ascii="MS Gothic" w:eastAsia="MS Gothic" w:hAnsi="MS Gothic" w:hint="eastAsia"/>
+                    <w:lang w:val="en-GB"/>
+                  </w:rPr>
+                  <w:t>☐</w:t>
+                </w:r>
+              </w:sdtContent>
+            </w:sdt>
+          </w:p>
+        </w:tc>
+        <w:tc>
+          <w:tcPr>
+            <w:tcW w:w="7932" w:type="dxa"/>
+          </w:tcPr>
+          <w:p>
+            <w:pPr>
+              <w:rPr>
+                <w:lang w:val="es-AR"/>
+              </w:rPr>
+            </w:pPr>
+            <w:r>
+              <w:rPr>
+                <w:lang w:val="es-AR"/>
+              </w:rPr>
+              <w:t xml:space="preserve">   </w:t>
+            </w:r>
+            <w:r>
+              <w:rPr>
+                <w:lang w:val="es-AR"/>
+              </w:rPr>
+              <w:t>Prueba de integración hecha</w:t>
+            </w:r>
+          </w:p>
+        </w:tc>
+      </w:tr>
+      <w:tr>
+        <w:tc>
+          <w:tcPr>
+            <w:tcW w:w="562" w:type="dxa"/>
+          </w:tcPr>
+          <w:p>
+            <w:pPr>
+              <w:rPr>
+                <w:rFonts w:ascii="MS Gothic" w:eastAsia="MS Gothic" w:hAnsi="MS Gothic"/>
+                <w:lang w:val="en-GB"/>
+              </w:rPr>
+            </w:pPr>
+            <w:sdt>
+              <w:sdtPr>
+                <w:rPr>
+                  <w:rFonts w:ascii="MS Gothic" w:eastAsia="MS Gothic" w:hAnsi="MS Gothic"/>
+                  <w:lang w:val="en-GB"/>
+                </w:rPr>
+                <w:id w:val="-2141950833"/>
+                <w14:checkbox>
+                  <w14:checked w14:val="0"/>
+                  <w14:checkedState w14:val="2612" w14:font="MS Gothic"/>
+                  <w14:uncheckedState w14:val="2610" w14:font="MS Gothic"/>
+                </w14:checkbox>
+              </w:sdtPr>
+              <w:sdtContent>
+                <w:r>
+                  <w:rPr>
+                    <w:rFonts w:ascii="MS Gothic" w:eastAsia="MS Gothic" w:hAnsi="MS Gothic" w:hint="eastAsia"/>
+                    <w:lang w:val="en-GB"/>
+                  </w:rPr>
+                  <w:t>☐</w:t>
+                </w:r>
+              </w:sdtContent>
+            </w:sdt>
+          </w:p>
+        </w:tc>
+        <w:tc>
+          <w:tcPr>
+            <w:tcW w:w="7932" w:type="dxa"/>
+          </w:tcPr>
+          <w:p>
+            <w:pPr>
+              <w:rPr>
+                <w:lang w:val="es-AR"/>
+              </w:rPr>
+            </w:pPr>
+            <w:r>
+              <w:rPr>
+                <w:lang w:val="es-AR"/>
+              </w:rPr>
+              <w:t xml:space="preserve">   </w:t>
+            </w:r>
+            <w:r>
+              <w:rPr>
+                <w:lang w:val="es-AR"/>
+              </w:rPr>
+              <w:t xml:space="preserve">Prueba de </w:t>
+            </w:r>
+            <w:r>
+              <w:rPr>
+                <w:lang w:val="es-AR"/>
+              </w:rPr>
+              <w:t>regresión</w:t>
+            </w:r>
+            <w:r>
+              <w:rPr>
+                <w:lang w:val="es-AR"/>
+              </w:rPr>
+              <w:t xml:space="preserve"> hecha</w:t>
+            </w:r>
+          </w:p>
+        </w:tc>
+      </w:tr>
+      <w:tr>
+        <w:tc>
+          <w:tcPr>
+            <w:tcW w:w="562" w:type="dxa"/>
+          </w:tcPr>
+          <w:p>
+            <w:pPr>
+              <w:rPr>
+                <w:rFonts w:ascii="MS Gothic" w:eastAsia="MS Gothic" w:hAnsi="MS Gothic"/>
+                <w:lang w:val="en-GB"/>
+              </w:rPr>
+            </w:pPr>
+            <w:sdt>
+              <w:sdtPr>
+                <w:rPr>
+                  <w:rFonts w:ascii="MS Gothic" w:eastAsia="MS Gothic" w:hAnsi="MS Gothic"/>
+                  <w:lang w:val="en-GB"/>
+                </w:rPr>
+                <w:id w:val="-743796497"/>
+                <w14:checkbox>
+                  <w14:checked w14:val="0"/>
+                  <w14:checkedState w14:val="2612" w14:font="MS Gothic"/>
+                  <w14:uncheckedState w14:val="2610" w14:font="MS Gothic"/>
+                </w14:checkbox>
+              </w:sdtPr>
+              <w:sdtContent>
+                <w:r>
+                  <w:rPr>
+                    <w:rFonts w:ascii="MS Gothic" w:eastAsia="MS Gothic" w:hAnsi="MS Gothic" w:hint="eastAsia"/>
+                    <w:lang w:val="en-GB"/>
+                  </w:rPr>
+                  <w:t>☐</w:t>
+                </w:r>
+              </w:sdtContent>
+            </w:sdt>
+          </w:p>
+        </w:tc>
+        <w:tc>
+          <w:tcPr>
+            <w:tcW w:w="7932" w:type="dxa"/>
+          </w:tcPr>
+          <w:p>
+            <w:pPr>
+              <w:rPr>
+                <w:lang w:val="es-AR"/>
+              </w:rPr>
+            </w:pPr>
+            <w:r>
+              <w:rPr>
+                <w:lang w:val="es-AR"/>
+              </w:rPr>
+              <w:t xml:space="preserve">   </w:t>
+            </w:r>
+            <w:r>
+              <w:rPr>
+                <w:lang w:val="es-AR"/>
+              </w:rPr>
+              <w:t xml:space="preserve">Prueba de </w:t>
+            </w:r>
+            <w:r>
+              <w:rPr>
+                <w:lang w:val="es-AR"/>
+              </w:rPr>
+              <w:t>seguridad</w:t>
+            </w:r>
+            <w:r>
+              <w:rPr>
+                <w:lang w:val="es-AR"/>
+              </w:rPr>
+              <w:t xml:space="preserve"> hecha</w:t>
+            </w:r>
+          </w:p>
+        </w:tc>
+      </w:tr>
+      <w:tr>
+        <w:tc>
+          <w:tcPr>
+            <w:tcW w:w="562" w:type="dxa"/>
+          </w:tcPr>
+          <w:p>
+            <w:pPr>
+              <w:rPr>
+                <w:rFonts w:ascii="MS Gothic" w:eastAsia="MS Gothic" w:hAnsi="MS Gothic"/>
+                <w:lang w:val="en-GB"/>
+              </w:rPr>
+            </w:pPr>
+            <w:sdt>
+              <w:sdtPr>
+                <w:rPr>
+                  <w:rFonts w:ascii="MS Gothic" w:eastAsia="MS Gothic" w:hAnsi="MS Gothic"/>
+                  <w:lang w:val="en-GB"/>
+                </w:rPr>
+                <w:id w:val="2111925049"/>
+                <w14:checkbox>
+                  <w14:checked w14:val="0"/>
+                  <w14:checkedState w14:val="2612" w14:font="MS Gothic"/>
+                  <w14:uncheckedState w14:val="2610" w14:font="MS Gothic"/>
+                </w14:checkbox>
+              </w:sdtPr>
+              <w:sdtContent>
+                <w:r>
+                  <w:rPr>
+                    <w:rFonts w:ascii="MS Gothic" w:eastAsia="MS Gothic" w:hAnsi="MS Gothic" w:hint="eastAsia"/>
+                    <w:lang w:val="en-GB"/>
+                  </w:rPr>
+                  <w:t>☐</w:t>
+                </w:r>
+              </w:sdtContent>
+            </w:sdt>
+          </w:p>
+        </w:tc>
+        <w:tc>
+          <w:tcPr>
+            <w:tcW w:w="7932" w:type="dxa"/>
+          </w:tcPr>
+          <w:p>
+            <w:pPr>
+              <w:rPr>
+                <w:lang w:val="es-AR"/>
+              </w:rPr>
+            </w:pPr>
+            <w:r>
+              <w:rPr>
+                <w:lang w:val="es-AR"/>
+              </w:rPr>
+              <w:t xml:space="preserve">   </w:t>
+            </w:r>
+            <w:r>
+              <w:rPr>
+                <w:lang w:val="es-AR"/>
+              </w:rPr>
+              <w:t>Plataforma probada</w:t>
+            </w:r>
+          </w:p>
+        </w:tc>
+      </w:tr>
+      <w:tr>
+        <w:tc>
+          <w:tcPr>
+            <w:tcW w:w="562" w:type="dxa"/>
+          </w:tcPr>
+          <w:p>
+            <w:pPr>
+              <w:rPr>
+                <w:rFonts w:ascii="MS Gothic" w:eastAsia="MS Gothic" w:hAnsi="MS Gothic"/>
+                <w:lang w:val="en-GB"/>
+              </w:rPr>
+            </w:pPr>
+            <w:sdt>
+              <w:sdtPr>
+                <w:rPr>
+                  <w:rFonts w:ascii="MS Gothic" w:eastAsia="MS Gothic" w:hAnsi="MS Gothic"/>
+                  <w:lang w:val="en-GB"/>
+                </w:rPr>
+                <w:id w:val="1782923962"/>
+                <w14:checkbox>
+                  <w14:checked w14:val="0"/>
+                  <w14:checkedState w14:val="2612" w14:font="MS Gothic"/>
+                  <w14:uncheckedState w14:val="2610" w14:font="MS Gothic"/>
+                </w14:checkbox>
+              </w:sdtPr>
+              <w:sdtContent>
+                <w:r>
+                  <w:rPr>
+                    <w:rFonts w:ascii="MS Gothic" w:eastAsia="MS Gothic" w:hAnsi="MS Gothic" w:hint="eastAsia"/>
+                    <w:lang w:val="en-GB"/>
+                  </w:rPr>
+                  <w:t>☐</w:t>
+                </w:r>
+              </w:sdtContent>
+            </w:sdt>
+          </w:p>
+        </w:tc>
+        <w:tc>
+          <w:tcPr>
+            <w:tcW w:w="7932" w:type="dxa"/>
+          </w:tcPr>
+          <w:p>
+            <w:pPr>
+              <w:rPr>
+                <w:lang w:val="es-AR"/>
+              </w:rPr>
+            </w:pPr>
+            <w:r>
+              <w:rPr>
+                <w:lang w:val="es-AR"/>
+              </w:rPr>
+              <w:t>Cero defectos</w:t>
+            </w:r>
+            <w:r>
+              <w:rPr>
+                <w:lang w:val="es-AR"/>
+              </w:rPr>
+              <w:t xml:space="preserve"> conocidos</w:t>
+            </w:r>
+          </w:p>
+        </w:tc>
+      </w:tr>
+      <w:tr>
+        <w:tc>
+          <w:tcPr>
+            <w:tcW w:w="562" w:type="dxa"/>
+          </w:tcPr>
+          <w:p>
+            <w:pPr>
+              <w:rPr>
+                <w:rFonts w:ascii="MS Gothic" w:eastAsia="MS Gothic" w:hAnsi="MS Gothic"/>
+                <w:lang w:val="en-GB"/>
+              </w:rPr>
+            </w:pPr>
+            <w:sdt>
+              <w:sdtPr>
+                <w:rPr>
+                  <w:rFonts w:ascii="MS Gothic" w:eastAsia="MS Gothic" w:hAnsi="MS Gothic"/>
+                  <w:lang w:val="en-GB"/>
+                </w:rPr>
+                <w:id w:val="-238636867"/>
+                <w14:checkbox>
+                  <w14:checked w14:val="0"/>
+                  <w14:checkedState w14:val="2612" w14:font="MS Gothic"/>
+                  <w14:uncheckedState w14:val="2610" w14:font="MS Gothic"/>
+                </w14:checkbox>
+              </w:sdtPr>
+              <w:sdtContent>
+                <w:r>
+                  <w:rPr>
+                    <w:rFonts w:ascii="MS Gothic" w:eastAsia="MS Gothic" w:hAnsi="MS Gothic" w:hint="eastAsia"/>
+                    <w:lang w:val="en-GB"/>
+                  </w:rPr>
+                  <w:t>☐</w:t>
+                </w:r>
+              </w:sdtContent>
+            </w:sdt>
+          </w:p>
+        </w:tc>
+        <w:tc>
+          <w:tcPr>
+            <w:tcW w:w="7932" w:type="dxa"/>
+          </w:tcPr>
+          <w:p>
+            <w:pPr>
+              <w:rPr>
+                <w:lang w:val="es-AR"/>
+              </w:rPr>
+            </w:pPr>
+            <w:r>
+              <w:rPr>
+                <w:lang w:val="es-AR"/>
+              </w:rPr>
+              <w:t>Prueba de aceptación realizada</w:t>
+            </w:r>
+          </w:p>
+        </w:tc>
+      </w:tr>
+    </w:tbl>
+    <w:p>
+      <w:pPr>
+        <w:rPr>
+          <w:lang w:val="en-GB"/>
+        </w:rPr>
+      </w:pPr>
+    </w:p>
+    <w:p>
+      <w:pPr>
+        <w:pStyle w:val="Heading4"/>
+        <w:rPr>
+          <w:lang w:val="es-AR"/>
+        </w:rPr>
+      </w:pPr>
+    </w:p>
+    <w:p>
+      <w:pPr>
+        <w:pStyle w:val="Heading4"/>
+        <w:rPr>
+          <w:lang w:val="es-AR"/>
+        </w:rPr>
+      </w:pPr>
+    </w:p>
+    <w:p>
+      <w:pPr>
+        <w:pStyle w:val="Heading4"/>
+        <w:rPr>
+          <w:lang w:val="es-AR"/>
+        </w:rPr>
+      </w:pPr>
+    </w:p>
+    <w:p>
+      <w:pPr>
+        <w:pStyle w:val="Heading4"/>
+        <w:rPr>
+          <w:lang w:val="es-AR"/>
+        </w:rPr>
+      </w:pPr>
+    </w:p>
+    <w:p>
+      <w:pPr>
+        <w:pStyle w:val="Heading4"/>
+        <w:rPr>
+          <w:lang w:val="es-AR"/>
+        </w:rPr>
+      </w:pPr>
+    </w:p>
+    <w:p>
+      <w:pPr>
+        <w:rPr>
+          <w:lang w:val="es-AR"/>
+        </w:rPr>
+      </w:pPr>
+    </w:p>
+    <w:p>
+      <w:pPr>
+        <w:pStyle w:val="Heading4"/>
+        <w:rPr>
+          <w:lang w:val="es-AR"/>
+        </w:rPr>
+      </w:pPr>
+    </w:p>
+    <w:p>
+      <w:pPr>
+        <w:rPr>
+          <w:lang w:val="es-AR"/>
+        </w:rPr>
+      </w:pPr>
+    </w:p>
+    <w:p>
+      <w:pPr>
+        <w:pStyle w:val="Heading4"/>
+        <w:rPr>
+          <w:lang w:val="es-AR"/>
+        </w:rPr>
+      </w:pPr>
+      <w:r>
+        <w:rPr>
+          <w:lang w:val="es-AR"/>
+        </w:rPr>
+        <w:lastRenderedPageBreak/>
+        <w:t>Sprint Backlog</w:t>
+      </w:r>
+    </w:p>
+    <w:tbl>
+      <w:tblPr>
+        <w:tblStyle w:val="TableGrid"/>
+        <w:tblW w:w="8926" w:type="dxa"/>
+        <w:tblLook w:val="04A0" w:firstRow="1" w:lastRow="0" w:firstColumn="1" w:lastColumn="0" w:noHBand="0" w:noVBand="1"/>
+      </w:tblPr>
+      <w:tblGrid>
+        <w:gridCol w:w="1742"/>
+        <w:gridCol w:w="631"/>
+        <w:gridCol w:w="2442"/>
+        <w:gridCol w:w="1595"/>
+        <w:gridCol w:w="2516"/>
+      </w:tblGrid>
+      <w:tr>
+        <w:tc>
+          <w:tcPr>
+            <w:tcW w:w="1742" w:type="dxa"/>
+          </w:tcPr>
+          <w:p>
+            <w:pPr>
+              <w:rPr>
+                <w:lang w:val="es-AR"/>
+              </w:rPr>
+            </w:pPr>
+            <w:proofErr w:type="spellStart"/>
+            <w:r>
+              <w:rPr>
+                <w:lang w:val="es-AR"/>
+              </w:rPr>
+              <w:t>User</w:t>
+            </w:r>
+            <w:proofErr w:type="spellEnd"/>
+            <w:r>
+              <w:rPr>
+                <w:lang w:val="es-AR"/>
+              </w:rPr>
+              <w:t xml:space="preserve"> </w:t>
+            </w:r>
+            <w:proofErr w:type="spellStart"/>
+            <w:r>
+              <w:rPr>
+                <w:lang w:val="es-AR"/>
+              </w:rPr>
+              <w:t>Stories</w:t>
+            </w:r>
+            <w:proofErr w:type="spellEnd"/>
+          </w:p>
+        </w:tc>
+        <w:tc>
+          <w:tcPr>
+            <w:tcW w:w="631" w:type="dxa"/>
+          </w:tcPr>
+          <w:p>
+            <w:pPr>
+              <w:rPr>
+                <w:lang w:val="es-AR"/>
+              </w:rPr>
+            </w:pPr>
+            <w:r>
+              <w:rPr>
+                <w:lang w:val="es-AR"/>
+              </w:rPr>
+              <w:t>SP</w:t>
+            </w:r>
+          </w:p>
+        </w:tc>
+        <w:tc>
+          <w:tcPr>
+            <w:tcW w:w="2442" w:type="dxa"/>
+          </w:tcPr>
+          <w:p>
+            <w:pPr>
+              <w:rPr>
+                <w:lang w:val="es-AR"/>
+              </w:rPr>
+            </w:pPr>
+            <w:r>
+              <w:rPr>
+                <w:lang w:val="es-AR"/>
+              </w:rPr>
+              <w:t>Tareas</w:t>
+            </w:r>
+          </w:p>
+        </w:tc>
+        <w:tc>
+          <w:tcPr>
+            <w:tcW w:w="1595" w:type="dxa"/>
+          </w:tcPr>
+          <w:p>
+            <w:pPr>
+              <w:rPr>
+                <w:lang w:val="es-AR"/>
+              </w:rPr>
+            </w:pPr>
+            <w:r>
+              <w:rPr>
+                <w:lang w:val="es-AR"/>
+              </w:rPr>
+              <w:t>Horas ideales</w:t>
+            </w:r>
+          </w:p>
+        </w:tc>
+        <w:tc>
+          <w:tcPr>
+            <w:tcW w:w="2516" w:type="dxa"/>
+          </w:tcPr>
+          <w:p>
+            <w:pPr>
+              <w:rPr>
+                <w:lang w:val="es-AR"/>
+              </w:rPr>
+            </w:pPr>
+            <w:proofErr w:type="gramStart"/>
+            <w:r>
+              <w:rPr>
+                <w:lang w:val="es-AR"/>
+              </w:rPr>
+              <w:t>Total</w:t>
+            </w:r>
+            <w:proofErr w:type="gramEnd"/>
+            <w:r>
+              <w:rPr>
+                <w:lang w:val="es-AR"/>
+              </w:rPr>
+              <w:t xml:space="preserve"> de horas</w:t>
+            </w:r>
+            <w:r>
+              <w:rPr>
+                <w:lang w:val="es-AR"/>
+              </w:rPr>
+              <w:t xml:space="preserve"> por US</w:t>
+            </w:r>
+          </w:p>
+        </w:tc>
+      </w:tr>
+      <w:tr>
+        <w:tc>
+          <w:tcPr>
+            <w:tcW w:w="1742" w:type="dxa"/>
+            <w:vMerge w:val="restart"/>
+          </w:tcPr>
+          <w:p>
+            <w:pPr>
+              <w:rPr>
+                <w:lang w:val="es-AR"/>
+              </w:rPr>
+            </w:pPr>
+            <w:proofErr w:type="spellStart"/>
+            <w:r>
+              <w:rPr>
+                <w:lang w:val="es-AR"/>
+              </w:rPr>
+              <w:t>Loguear</w:t>
+            </w:r>
+            <w:proofErr w:type="spellEnd"/>
+            <w:r>
+              <w:rPr>
+                <w:lang w:val="es-AR"/>
+              </w:rPr>
+              <w:t xml:space="preserve"> Taxista</w:t>
+            </w:r>
+          </w:p>
+        </w:tc>
+        <w:tc>
+          <w:tcPr>
+            <w:tcW w:w="631" w:type="dxa"/>
+            <w:vMerge w:val="restart"/>
+          </w:tcPr>
+          <w:p>
+            <w:pPr>
+              <w:rPr>
+                <w:lang w:val="es-AR"/>
+              </w:rPr>
+            </w:pPr>
+            <w:r>
+              <w:rPr>
+                <w:lang w:val="es-AR"/>
+              </w:rPr>
+              <w:t>2</w:t>
+            </w:r>
+          </w:p>
+        </w:tc>
+        <w:tc>
+          <w:tcPr>
+            <w:tcW w:w="2442" w:type="dxa"/>
+          </w:tcPr>
+          <w:p>
+            <w:pPr>
+              <w:rPr>
+                <w:lang w:val="es-AR"/>
+              </w:rPr>
+            </w:pPr>
+            <w:r>
+              <w:rPr>
+                <w:lang w:val="es-AR"/>
+              </w:rPr>
+              <w:t>Codificar la UI</w:t>
+            </w:r>
+          </w:p>
+        </w:tc>
+        <w:tc>
+          <w:tcPr>
+            <w:tcW w:w="1595" w:type="dxa"/>
+          </w:tcPr>
+          <w:p>
+            <w:pPr>
+              <w:rPr>
+                <w:highlight w:val="yellow"/>
+                <w:lang w:val="es-AR"/>
+              </w:rPr>
+            </w:pPr>
+          </w:p>
+        </w:tc>
+        <w:tc>
+          <w:tcPr>
+            <w:tcW w:w="2516" w:type="dxa"/>
+            <w:vMerge w:val="restart"/>
+          </w:tcPr>
+          <w:p>
+            <w:pPr>
+              <w:rPr>
+                <w:highlight w:val="yellow"/>
+                <w:lang w:val="es-AR"/>
+              </w:rPr>
+            </w:pPr>
+          </w:p>
+        </w:tc>
+      </w:tr>
+      <w:tr>
+        <w:trPr>
+          <w:trHeight w:val="57"/>
+        </w:trPr>
+        <w:tc>
+          <w:tcPr>
+            <w:tcW w:w="1742" w:type="dxa"/>
+            <w:vMerge/>
+          </w:tcPr>
+          <w:p>
+            <w:pPr>
+              <w:rPr>
+                <w:lang w:val="es-AR"/>
+              </w:rPr>
+            </w:pPr>
+          </w:p>
+        </w:tc>
+        <w:tc>
+          <w:tcPr>
+            <w:tcW w:w="631" w:type="dxa"/>
+            <w:vMerge/>
+          </w:tcPr>
+          <w:p>
+            <w:pPr>
+              <w:rPr>
+                <w:lang w:val="es-AR"/>
+              </w:rPr>
+            </w:pPr>
+          </w:p>
+        </w:tc>
+        <w:tc>
+          <w:tcPr>
+            <w:tcW w:w="2442" w:type="dxa"/>
+          </w:tcPr>
+          <w:p>
+            <w:pPr>
+              <w:rPr>
+                <w:lang w:val="es-AR"/>
+              </w:rPr>
+            </w:pPr>
+            <w:r>
+              <w:rPr>
+                <w:lang w:val="es-AR"/>
+              </w:rPr>
+              <w:t>Crear esquema</w:t>
+            </w:r>
+            <w:r>
+              <w:rPr>
+                <w:lang w:val="es-AR"/>
+              </w:rPr>
+              <w:t xml:space="preserve"> </w:t>
+            </w:r>
+            <w:r>
+              <w:rPr>
+                <w:lang w:val="es-AR"/>
+              </w:rPr>
+              <w:t>BD</w:t>
+            </w:r>
+          </w:p>
+        </w:tc>
+        <w:tc>
+          <w:tcPr>
+            <w:tcW w:w="1595" w:type="dxa"/>
+          </w:tcPr>
+          <w:p>
+            <w:pPr>
+              <w:rPr>
+                <w:lang w:val="es-AR"/>
+              </w:rPr>
+            </w:pPr>
+          </w:p>
+        </w:tc>
+        <w:tc>
+          <w:tcPr>
+            <w:tcW w:w="2516" w:type="dxa"/>
+            <w:vMerge/>
+          </w:tcPr>
+          <w:p>
+            <w:pPr>
+              <w:rPr>
+                <w:lang w:val="es-AR"/>
+              </w:rPr>
+            </w:pPr>
+          </w:p>
+        </w:tc>
+      </w:tr>
+      <w:tr>
+        <w:trPr>
+          <w:trHeight w:val="54"/>
+        </w:trPr>
+        <w:tc>
+          <w:tcPr>
+            <w:tcW w:w="1742" w:type="dxa"/>
+            <w:vMerge/>
+          </w:tcPr>
+          <w:p>
+            <w:pPr>
+              <w:rPr>
+                <w:lang w:val="es-AR"/>
+              </w:rPr>
+            </w:pPr>
+          </w:p>
+        </w:tc>
+        <w:tc>
+          <w:tcPr>
+            <w:tcW w:w="631" w:type="dxa"/>
+            <w:vMerge/>
+          </w:tcPr>
+          <w:p>
+            <w:pPr>
+              <w:rPr>
+                <w:lang w:val="es-AR"/>
+              </w:rPr>
+            </w:pPr>
+          </w:p>
+        </w:tc>
+        <w:tc>
+          <w:tcPr>
+            <w:tcW w:w="2442" w:type="dxa"/>
+          </w:tcPr>
+          <w:p>
+            <w:pPr>
+              <w:rPr>
+                <w:lang w:val="es-AR"/>
+              </w:rPr>
+            </w:pPr>
+            <w:r>
+              <w:rPr>
+                <w:lang w:val="es-AR"/>
+              </w:rPr>
+              <w:t>Automatizar pruebas</w:t>
+            </w:r>
+          </w:p>
+        </w:tc>
+        <w:tc>
+          <w:tcPr>
+            <w:tcW w:w="1595" w:type="dxa"/>
+          </w:tcPr>
+          <w:p>
+            <w:pPr>
+              <w:rPr>
+                <w:lang w:val="es-AR"/>
+              </w:rPr>
+            </w:pPr>
+          </w:p>
+        </w:tc>
+        <w:tc>
+          <w:tcPr>
+            <w:tcW w:w="2516" w:type="dxa"/>
+            <w:vMerge/>
+          </w:tcPr>
+          <w:p>
+            <w:pPr>
+              <w:rPr>
+                <w:lang w:val="es-AR"/>
+              </w:rPr>
+            </w:pPr>
+          </w:p>
+        </w:tc>
+      </w:tr>
+      <w:tr>
+        <w:trPr>
+          <w:trHeight w:val="54"/>
+        </w:trPr>
+        <w:tc>
+          <w:tcPr>
+            <w:tcW w:w="1742" w:type="dxa"/>
+            <w:vMerge/>
+          </w:tcPr>
+          <w:p>
+            <w:pPr>
+              <w:rPr>
+                <w:lang w:val="es-AR"/>
+              </w:rPr>
+            </w:pPr>
+          </w:p>
+        </w:tc>
+        <w:tc>
+          <w:tcPr>
+            <w:tcW w:w="631" w:type="dxa"/>
+            <w:vMerge/>
+          </w:tcPr>
+          <w:p>
+            <w:pPr>
+              <w:rPr>
+                <w:lang w:val="es-AR"/>
+              </w:rPr>
+            </w:pPr>
+          </w:p>
+        </w:tc>
+        <w:tc>
+          <w:tcPr>
+            <w:tcW w:w="2442" w:type="dxa"/>
+          </w:tcPr>
+          <w:p>
+            <w:pPr>
+              <w:rPr>
+                <w:lang w:val="es-AR"/>
+              </w:rPr>
+            </w:pPr>
+            <w:r>
+              <w:rPr>
+                <w:lang w:val="es-AR"/>
+              </w:rPr>
+              <w:t>Ejecutar pruebas</w:t>
+            </w:r>
+          </w:p>
+        </w:tc>
+        <w:tc>
+          <w:tcPr>
+            <w:tcW w:w="1595" w:type="dxa"/>
+          </w:tcPr>
+          <w:p>
+            <w:pPr>
+              <w:rPr>
+                <w:lang w:val="es-AR"/>
+              </w:rPr>
+            </w:pPr>
+          </w:p>
+        </w:tc>
+        <w:tc>
+          <w:tcPr>
+            <w:tcW w:w="2516" w:type="dxa"/>
+            <w:vMerge/>
+          </w:tcPr>
+          <w:p>
+            <w:pPr>
+              <w:rPr>
+                <w:lang w:val="es-AR"/>
+              </w:rPr>
+            </w:pPr>
+          </w:p>
+        </w:tc>
+      </w:tr>
+      <w:tr>
+        <w:trPr>
+          <w:trHeight w:val="54"/>
+        </w:trPr>
+        <w:tc>
+          <w:tcPr>
+            <w:tcW w:w="1742" w:type="dxa"/>
+            <w:vMerge/>
+          </w:tcPr>
+          <w:p>
+            <w:pPr>
+              <w:rPr>
+                <w:lang w:val="es-AR"/>
+              </w:rPr>
+            </w:pPr>
+          </w:p>
+        </w:tc>
+        <w:tc>
+          <w:tcPr>
+            <w:tcW w:w="631" w:type="dxa"/>
+            <w:vMerge/>
+          </w:tcPr>
+          <w:p>
+            <w:pPr>
+              <w:rPr>
+                <w:lang w:val="es-AR"/>
+              </w:rPr>
+            </w:pPr>
+          </w:p>
+        </w:tc>
+        <w:tc>
+          <w:tcPr>
+            <w:tcW w:w="2442" w:type="dxa"/>
+          </w:tcPr>
+          <w:p>
+            <w:pPr>
+              <w:rPr>
+                <w:lang w:val="es-AR"/>
+              </w:rPr>
+            </w:pPr>
+          </w:p>
+        </w:tc>
+        <w:tc>
+          <w:tcPr>
+            <w:tcW w:w="1595" w:type="dxa"/>
+          </w:tcPr>
+          <w:p>
+            <w:pPr>
+              <w:rPr>
+                <w:lang w:val="es-AR"/>
+              </w:rPr>
+            </w:pPr>
+          </w:p>
+        </w:tc>
+        <w:tc>
+          <w:tcPr>
+            <w:tcW w:w="2516" w:type="dxa"/>
+            <w:vMerge/>
+          </w:tcPr>
+          <w:p>
+            <w:pPr>
+              <w:rPr>
+                <w:lang w:val="es-AR"/>
+              </w:rPr>
+            </w:pPr>
+          </w:p>
+        </w:tc>
+      </w:tr>
+      <w:tr>
+        <w:tc>
+          <w:tcPr>
+            <w:tcW w:w="1742" w:type="dxa"/>
+            <w:vMerge w:val="restart"/>
+          </w:tcPr>
+          <w:p>
+            <w:pPr>
+              <w:rPr>
+                <w:lang w:val="es-AR"/>
+              </w:rPr>
+            </w:pPr>
+            <w:r>
+              <w:rPr>
+                <w:lang w:val="es-AR"/>
+              </w:rPr>
+              <w:t>Ocupar taxi</w:t>
+            </w:r>
+          </w:p>
+        </w:tc>
+        <w:tc>
+          <w:tcPr>
+            <w:tcW w:w="631" w:type="dxa"/>
+            <w:vMerge w:val="restart"/>
+          </w:tcPr>
+          <w:p>
+            <w:pPr>
+              <w:rPr>
+                <w:lang w:val="es-AR"/>
+              </w:rPr>
+            </w:pPr>
+            <w:r>
+              <w:rPr>
+                <w:lang w:val="es-AR"/>
+              </w:rPr>
+              <w:t>2</w:t>
+            </w:r>
+          </w:p>
+        </w:tc>
+        <w:tc>
+          <w:tcPr>
+            <w:tcW w:w="2442" w:type="dxa"/>
+          </w:tcPr>
+          <w:p>
+            <w:pPr>
+              <w:rPr>
+                <w:lang w:val="es-AR"/>
+              </w:rPr>
+            </w:pPr>
+            <w:r>
+              <w:rPr>
+                <w:lang w:val="es-AR"/>
+              </w:rPr>
+              <w:t>Codificar la UI</w:t>
+            </w:r>
+          </w:p>
+        </w:tc>
+        <w:tc>
+          <w:tcPr>
+            <w:tcW w:w="1595" w:type="dxa"/>
+          </w:tcPr>
+          <w:p>
+            <w:pPr>
+              <w:rPr>
+                <w:lang w:val="es-AR"/>
+              </w:rPr>
+            </w:pPr>
+          </w:p>
+        </w:tc>
+        <w:tc>
+          <w:tcPr>
+            <w:tcW w:w="2516" w:type="dxa"/>
+            <w:vMerge w:val="restart"/>
+          </w:tcPr>
+          <w:p>
+            <w:pPr>
+              <w:rPr>
+                <w:lang w:val="es-AR"/>
+              </w:rPr>
+            </w:pPr>
+          </w:p>
+        </w:tc>
+      </w:tr>
+      <w:tr>
+        <w:trPr>
+          <w:trHeight w:val="47"/>
+        </w:trPr>
+        <w:tc>
+          <w:tcPr>
+            <w:tcW w:w="1742" w:type="dxa"/>
+            <w:vMerge/>
+          </w:tcPr>
+          <w:p>
+            <w:pPr>
+              <w:rPr>
+                <w:lang w:val="es-AR"/>
+              </w:rPr>
+            </w:pPr>
+          </w:p>
+        </w:tc>
+        <w:tc>
+          <w:tcPr>
+            <w:tcW w:w="631" w:type="dxa"/>
+            <w:vMerge/>
+          </w:tcPr>
+          <w:p>
+            <w:pPr>
+              <w:rPr>
+                <w:lang w:val="es-AR"/>
+              </w:rPr>
+            </w:pPr>
+          </w:p>
+        </w:tc>
+        <w:tc>
+          <w:tcPr>
+            <w:tcW w:w="2442" w:type="dxa"/>
+          </w:tcPr>
+          <w:p>
+            <w:pPr>
+              <w:rPr>
+                <w:lang w:val="es-AR"/>
+              </w:rPr>
+            </w:pPr>
+            <w:r>
+              <w:rPr>
+                <w:lang w:val="es-AR"/>
+              </w:rPr>
+              <w:t>Crear esquema BD</w:t>
+            </w:r>
+          </w:p>
+        </w:tc>
+        <w:tc>
+          <w:tcPr>
+            <w:tcW w:w="1595" w:type="dxa"/>
+            <w:vMerge w:val="restart"/>
+          </w:tcPr>
+          <w:p>
+            <w:pPr>
+              <w:rPr>
+                <w:lang w:val="es-AR"/>
+              </w:rPr>
+            </w:pPr>
+          </w:p>
+        </w:tc>
+        <w:tc>
+          <w:tcPr>
+            <w:tcW w:w="2516" w:type="dxa"/>
+            <w:vMerge/>
+          </w:tcPr>
+          <w:p>
+            <w:pPr>
+              <w:rPr>
+                <w:lang w:val="es-AR"/>
+              </w:rPr>
+            </w:pPr>
+          </w:p>
+        </w:tc>
+      </w:tr>
+      <w:tr>
+        <w:trPr>
+          <w:trHeight w:val="43"/>
+        </w:trPr>
+        <w:tc>
+          <w:tcPr>
+            <w:tcW w:w="1742" w:type="dxa"/>
+            <w:vMerge/>
+          </w:tcPr>
+          <w:p>
+            <w:pPr>
+              <w:rPr>
+                <w:lang w:val="es-AR"/>
+              </w:rPr>
+            </w:pPr>
+          </w:p>
+        </w:tc>
+        <w:tc>
+          <w:tcPr>
+            <w:tcW w:w="631" w:type="dxa"/>
+            <w:vMerge/>
+          </w:tcPr>
+          <w:p>
+            <w:pPr>
+              <w:rPr>
+                <w:lang w:val="es-AR"/>
+              </w:rPr>
+            </w:pPr>
+          </w:p>
+        </w:tc>
+        <w:tc>
+          <w:tcPr>
+            <w:tcW w:w="2442" w:type="dxa"/>
+          </w:tcPr>
+          <w:p>
+            <w:pPr>
+              <w:rPr>
+                <w:lang w:val="es-AR"/>
+              </w:rPr>
+            </w:pPr>
+            <w:r>
+              <w:rPr>
+                <w:lang w:val="es-AR"/>
+              </w:rPr>
+              <w:t>Automatizar pruebas</w:t>
+            </w:r>
+          </w:p>
+        </w:tc>
+        <w:tc>
+          <w:tcPr>
+            <w:tcW w:w="1595" w:type="dxa"/>
+            <w:vMerge/>
+          </w:tcPr>
+          <w:p>
+            <w:pPr>
+              <w:rPr>
+                <w:lang w:val="es-AR"/>
+              </w:rPr>
+            </w:pPr>
+          </w:p>
+        </w:tc>
+        <w:tc>
+          <w:tcPr>
+            <w:tcW w:w="2516" w:type="dxa"/>
+            <w:vMerge/>
+          </w:tcPr>
+          <w:p>
+            <w:pPr>
+              <w:rPr>
+                <w:lang w:val="es-AR"/>
+              </w:rPr>
+            </w:pPr>
+          </w:p>
+        </w:tc>
+      </w:tr>
+      <w:tr>
+        <w:trPr>
+          <w:trHeight w:val="43"/>
+        </w:trPr>
+        <w:tc>
+          <w:tcPr>
+            <w:tcW w:w="1742" w:type="dxa"/>
+            <w:vMerge/>
+          </w:tcPr>
+          <w:p>
+            <w:pPr>
+              <w:rPr>
+                <w:lang w:val="es-AR"/>
+              </w:rPr>
+            </w:pPr>
+          </w:p>
+        </w:tc>
+        <w:tc>
+          <w:tcPr>
+            <w:tcW w:w="631" w:type="dxa"/>
+            <w:vMerge/>
+          </w:tcPr>
+          <w:p>
+            <w:pPr>
+              <w:rPr>
+                <w:lang w:val="es-AR"/>
+              </w:rPr>
+            </w:pPr>
+          </w:p>
+        </w:tc>
+        <w:tc>
+          <w:tcPr>
+            <w:tcW w:w="2442" w:type="dxa"/>
+          </w:tcPr>
+          <w:p>
+            <w:pPr>
+              <w:rPr>
+                <w:lang w:val="es-AR"/>
+              </w:rPr>
+            </w:pPr>
+            <w:r>
+              <w:rPr>
+                <w:lang w:val="es-AR"/>
+              </w:rPr>
+              <w:t>Ejecutar pruebas</w:t>
+            </w:r>
+          </w:p>
+        </w:tc>
+        <w:tc>
+          <w:tcPr>
+            <w:tcW w:w="1595" w:type="dxa"/>
+            <w:vMerge/>
+          </w:tcPr>
+          <w:p>
+            <w:pPr>
+              <w:rPr>
+                <w:lang w:val="es-AR"/>
+              </w:rPr>
+            </w:pPr>
+          </w:p>
+        </w:tc>
+        <w:tc>
+          <w:tcPr>
+            <w:tcW w:w="2516" w:type="dxa"/>
+            <w:vMerge/>
+          </w:tcPr>
+          <w:p>
+            <w:pPr>
+              <w:rPr>
+                <w:lang w:val="es-AR"/>
+              </w:rPr>
+            </w:pPr>
+          </w:p>
+        </w:tc>
+      </w:tr>
+      <w:tr>
+        <w:trPr>
+          <w:trHeight w:val="43"/>
+        </w:trPr>
+        <w:tc>
+          <w:tcPr>
+            <w:tcW w:w="1742" w:type="dxa"/>
+            <w:vMerge/>
+          </w:tcPr>
+          <w:p>
+            <w:pPr>
+              <w:rPr>
+                <w:lang w:val="es-AR"/>
+              </w:rPr>
+            </w:pPr>
+          </w:p>
+        </w:tc>
+        <w:tc>
+          <w:tcPr>
+            <w:tcW w:w="631" w:type="dxa"/>
+            <w:vMerge/>
+          </w:tcPr>
+          <w:p>
+            <w:pPr>
+              <w:rPr>
+                <w:lang w:val="es-AR"/>
+              </w:rPr>
+            </w:pPr>
+          </w:p>
+        </w:tc>
+        <w:tc>
+          <w:tcPr>
+            <w:tcW w:w="2442" w:type="dxa"/>
+          </w:tcPr>
+          <w:p>
+            <w:pPr>
+              <w:rPr>
+                <w:lang w:val="es-AR"/>
+              </w:rPr>
+            </w:pPr>
+          </w:p>
+        </w:tc>
+        <w:tc>
+          <w:tcPr>
+            <w:tcW w:w="1595" w:type="dxa"/>
+            <w:vMerge/>
+          </w:tcPr>
+          <w:p>
+            <w:pPr>
+              <w:rPr>
+                <w:lang w:val="es-AR"/>
+              </w:rPr>
+            </w:pPr>
+          </w:p>
+        </w:tc>
+        <w:tc>
+          <w:tcPr>
+            <w:tcW w:w="2516" w:type="dxa"/>
+            <w:vMerge/>
+          </w:tcPr>
+          <w:p>
+            <w:pPr>
+              <w:rPr>
+                <w:lang w:val="es-AR"/>
+              </w:rPr>
+            </w:pPr>
+          </w:p>
+        </w:tc>
+      </w:tr>
+      <w:tr>
+        <w:trPr>
+          <w:trHeight w:val="43"/>
+        </w:trPr>
+        <w:tc>
+          <w:tcPr>
+            <w:tcW w:w="1742" w:type="dxa"/>
+            <w:vMerge/>
+          </w:tcPr>
+          <w:p>
+            <w:pPr>
+              <w:rPr>
+                <w:lang w:val="es-AR"/>
+              </w:rPr>
+            </w:pPr>
+          </w:p>
+        </w:tc>
+        <w:tc>
+          <w:tcPr>
+            <w:tcW w:w="631" w:type="dxa"/>
+            <w:vMerge/>
+          </w:tcPr>
+          <w:p>
+            <w:pPr>
+              <w:rPr>
+                <w:lang w:val="es-AR"/>
+              </w:rPr>
+            </w:pPr>
+          </w:p>
+        </w:tc>
+        <w:tc>
+          <w:tcPr>
+            <w:tcW w:w="2442" w:type="dxa"/>
+          </w:tcPr>
+          <w:p>
+            <w:pPr>
+              <w:rPr>
+                <w:lang w:val="es-AR"/>
+              </w:rPr>
+            </w:pPr>
+          </w:p>
+        </w:tc>
+        <w:tc>
+          <w:tcPr>
+            <w:tcW w:w="1595" w:type="dxa"/>
+            <w:vMerge/>
+          </w:tcPr>
+          <w:p>
+            <w:pPr>
+              <w:rPr>
+                <w:lang w:val="es-AR"/>
+              </w:rPr>
+            </w:pPr>
+          </w:p>
+        </w:tc>
+        <w:tc>
+          <w:tcPr>
+            <w:tcW w:w="2516" w:type="dxa"/>
+            <w:vMerge/>
+          </w:tcPr>
+          <w:p>
+            <w:pPr>
+              <w:rPr>
+                <w:lang w:val="es-AR"/>
+              </w:rPr>
+            </w:pPr>
+          </w:p>
+        </w:tc>
+      </w:tr>
+      <w:tr>
+        <w:tc>
+          <w:tcPr>
+            <w:tcW w:w="1742" w:type="dxa"/>
+            <w:vMerge w:val="restart"/>
+          </w:tcPr>
+          <w:p>
+            <w:pPr>
+              <w:rPr>
+                <w:lang w:val="es-AR"/>
+              </w:rPr>
+            </w:pPr>
+            <w:r>
+              <w:rPr>
+                <w:lang w:val="es-AR"/>
+              </w:rPr>
+              <w:t>Liberar taxi</w:t>
+            </w:r>
+            <w:r>
+              <w:rPr>
+                <w:lang w:val="es-AR"/>
+              </w:rPr>
+              <w:t xml:space="preserve"> </w:t>
+            </w:r>
+          </w:p>
+        </w:tc>
+        <w:tc>
+          <w:tcPr>
+            <w:tcW w:w="631" w:type="dxa"/>
+            <w:vMerge w:val="restart"/>
+          </w:tcPr>
+          <w:p>
+            <w:pPr>
+              <w:rPr>
+                <w:lang w:val="es-AR"/>
+              </w:rPr>
+            </w:pPr>
+            <w:r>
+              <w:rPr>
+                <w:lang w:val="es-AR"/>
+              </w:rPr>
+              <w:t>2</w:t>
+            </w:r>
+          </w:p>
+        </w:tc>
+        <w:tc>
+          <w:tcPr>
+            <w:tcW w:w="2442" w:type="dxa"/>
+          </w:tcPr>
+          <w:p>
+            <w:pPr>
+              <w:rPr>
+                <w:lang w:val="es-AR"/>
+              </w:rPr>
+            </w:pPr>
+            <w:r>
+              <w:rPr>
+                <w:lang w:val="es-AR"/>
+              </w:rPr>
+              <w:t>Modificar</w:t>
+            </w:r>
+            <w:r>
+              <w:rPr>
+                <w:lang w:val="es-AR"/>
+              </w:rPr>
+              <w:t xml:space="preserve"> la UI</w:t>
+            </w:r>
+          </w:p>
+        </w:tc>
+        <w:tc>
+          <w:tcPr>
+            <w:tcW w:w="1595" w:type="dxa"/>
+          </w:tcPr>
+          <w:p>
+            <w:pPr>
+              <w:rPr>
+                <w:lang w:val="es-AR"/>
+              </w:rPr>
+            </w:pPr>
+          </w:p>
+        </w:tc>
+        <w:tc>
+          <w:tcPr>
+            <w:tcW w:w="2516" w:type="dxa"/>
+            <w:vMerge w:val="restart"/>
+          </w:tcPr>
+          <w:p>
+            <w:pPr>
+              <w:rPr>
+                <w:lang w:val="es-AR"/>
+              </w:rPr>
+            </w:pPr>
+          </w:p>
+        </w:tc>
+      </w:tr>
+      <w:tr>
+        <w:tc>
+          <w:tcPr>
+            <w:tcW w:w="1742" w:type="dxa"/>
+            <w:vMerge/>
+          </w:tcPr>
+          <w:p>
+            <w:pPr>
+              <w:rPr>
+                <w:lang w:val="es-AR"/>
+              </w:rPr>
+            </w:pPr>
+          </w:p>
+        </w:tc>
+        <w:tc>
+          <w:tcPr>
+            <w:tcW w:w="631" w:type="dxa"/>
+            <w:vMerge/>
+          </w:tcPr>
+          <w:p>
+            <w:pPr>
+              <w:rPr>
+                <w:lang w:val="es-AR"/>
+              </w:rPr>
+            </w:pPr>
+          </w:p>
+        </w:tc>
+        <w:tc>
+          <w:tcPr>
+            <w:tcW w:w="2442" w:type="dxa"/>
+          </w:tcPr>
+          <w:p>
+            <w:pPr>
+              <w:rPr>
+                <w:lang w:val="es-AR"/>
+              </w:rPr>
+            </w:pPr>
+            <w:r>
+              <w:rPr>
+                <w:lang w:val="es-AR"/>
+              </w:rPr>
+              <w:t>Automatizar pruebas</w:t>
+            </w:r>
+          </w:p>
+        </w:tc>
+        <w:tc>
+          <w:tcPr>
+            <w:tcW w:w="1595" w:type="dxa"/>
+          </w:tcPr>
+          <w:p>
+            <w:pPr>
+              <w:rPr>
+                <w:lang w:val="es-AR"/>
+              </w:rPr>
+            </w:pPr>
+          </w:p>
+        </w:tc>
+        <w:tc>
+          <w:tcPr>
+            <w:tcW w:w="2516" w:type="dxa"/>
+            <w:vMerge/>
+          </w:tcPr>
+          <w:p>
+            <w:pPr>
+              <w:rPr>
+                <w:lang w:val="es-AR"/>
+              </w:rPr>
+            </w:pPr>
+          </w:p>
+        </w:tc>
+      </w:tr>
+      <w:tr>
+        <w:tc>
+          <w:tcPr>
+            <w:tcW w:w="1742" w:type="dxa"/>
+            <w:vMerge/>
+          </w:tcPr>
+          <w:p>
+            <w:pPr>
+              <w:rPr>
+                <w:lang w:val="es-AR"/>
+              </w:rPr>
+            </w:pPr>
+          </w:p>
+        </w:tc>
+        <w:tc>
+          <w:tcPr>
+            <w:tcW w:w="631" w:type="dxa"/>
+            <w:vMerge/>
+          </w:tcPr>
+          <w:p>
+            <w:pPr>
+              <w:rPr>
+                <w:lang w:val="es-AR"/>
+              </w:rPr>
+            </w:pPr>
+          </w:p>
+        </w:tc>
+        <w:tc>
+          <w:tcPr>
+            <w:tcW w:w="2442" w:type="dxa"/>
+          </w:tcPr>
+          <w:p>
+            <w:pPr>
+              <w:rPr>
+                <w:lang w:val="es-AR"/>
+              </w:rPr>
+            </w:pPr>
+            <w:r>
+              <w:rPr>
+                <w:lang w:val="es-AR"/>
+              </w:rPr>
+              <w:t>Ejecutar pruebas</w:t>
+            </w:r>
+          </w:p>
+        </w:tc>
+        <w:tc>
+          <w:tcPr>
+            <w:tcW w:w="1595" w:type="dxa"/>
+          </w:tcPr>
+          <w:p>
+            <w:pPr>
+              <w:rPr>
+                <w:lang w:val="es-AR"/>
+              </w:rPr>
+            </w:pPr>
+          </w:p>
+        </w:tc>
+        <w:tc>
+          <w:tcPr>
+            <w:tcW w:w="2516" w:type="dxa"/>
+            <w:vMerge/>
+          </w:tcPr>
+          <w:p>
+            <w:pPr>
+              <w:rPr>
+                <w:lang w:val="es-AR"/>
+              </w:rPr>
+            </w:pPr>
+          </w:p>
+        </w:tc>
+      </w:tr>
+      <w:tr>
+        <w:trPr>
+          <w:trHeight w:val="79"/>
+        </w:trPr>
+        <w:tc>
+          <w:tcPr>
+            <w:tcW w:w="1742" w:type="dxa"/>
+            <w:vMerge w:val="restart"/>
+            <w:vAlign w:val="center"/>
+          </w:tcPr>
+          <w:p>
+            <w:pPr>
+              <w:rPr>
+                <w:lang w:val="es-AR"/>
+              </w:rPr>
+            </w:pPr>
+            <w:r>
+              <w:t>Ver ubicación del pasajero</w:t>
+            </w:r>
+            <w:r>
+              <w:t xml:space="preserve"> </w:t>
+            </w:r>
+          </w:p>
+        </w:tc>
+        <w:tc>
+          <w:tcPr>
+            <w:tcW w:w="631" w:type="dxa"/>
+            <w:vMerge w:val="restart"/>
+            <w:vAlign w:val="center"/>
+          </w:tcPr>
+          <w:p>
+            <w:pPr>
+              <w:rPr>
+                <w:lang w:val="es-AR"/>
+              </w:rPr>
+            </w:pPr>
+            <w:r>
+              <w:rPr>
+                <w:lang w:val="es-AR"/>
+              </w:rPr>
+              <w:t>5</w:t>
+            </w:r>
+          </w:p>
+        </w:tc>
+        <w:tc>
+          <w:tcPr>
+            <w:tcW w:w="2442" w:type="dxa"/>
+          </w:tcPr>
+          <w:p>
+            <w:pPr>
+              <w:rPr>
+                <w:lang w:val="es-AR"/>
+              </w:rPr>
+            </w:pPr>
+          </w:p>
+        </w:tc>
+        <w:tc>
+          <w:tcPr>
+            <w:tcW w:w="1595" w:type="dxa"/>
+            <w:vMerge w:val="restart"/>
+          </w:tcPr>
+          <w:p>
+            <w:pPr>
+              <w:rPr>
+                <w:lang w:val="es-AR"/>
+              </w:rPr>
+            </w:pPr>
+          </w:p>
+        </w:tc>
+        <w:tc>
+          <w:tcPr>
+            <w:tcW w:w="2516" w:type="dxa"/>
+            <w:vMerge w:val="restart"/>
+          </w:tcPr>
+          <w:p>
+            <w:pPr>
+              <w:rPr>
+                <w:lang w:val="es-AR"/>
+              </w:rPr>
+            </w:pPr>
+          </w:p>
+        </w:tc>
+      </w:tr>
+      <w:tr>
+        <w:trPr>
+          <w:trHeight w:val="74"/>
+        </w:trPr>
+        <w:tc>
+          <w:tcPr>
+            <w:tcW w:w="1742" w:type="dxa"/>
+            <w:vMerge/>
+            <w:vAlign w:val="center"/>
+          </w:tcPr>
+          <w:p/>
+        </w:tc>
+        <w:tc>
+          <w:tcPr>
+            <w:tcW w:w="631" w:type="dxa"/>
+            <w:vMerge/>
+            <w:vAlign w:val="center"/>
+          </w:tcPr>
+          <w:p>
+            <w:pPr>
+              <w:rPr>
+                <w:lang w:val="es-AR"/>
+              </w:rPr>
+            </w:pPr>
+          </w:p>
+        </w:tc>
+        <w:tc>
+          <w:tcPr>
+            <w:tcW w:w="2442" w:type="dxa"/>
+          </w:tcPr>
+          <w:p>
+            <w:pPr>
+              <w:rPr>
+                <w:lang w:val="es-AR"/>
+              </w:rPr>
+            </w:pPr>
+          </w:p>
+        </w:tc>
+        <w:tc>
+          <w:tcPr>
+            <w:tcW w:w="1595" w:type="dxa"/>
+            <w:vMerge/>
+          </w:tcPr>
+          <w:p>
+            <w:pPr>
+              <w:rPr>
+                <w:lang w:val="es-AR"/>
+              </w:rPr>
+            </w:pPr>
+          </w:p>
+        </w:tc>
+        <w:tc>
+          <w:tcPr>
+            <w:tcW w:w="2516" w:type="dxa"/>
+            <w:vMerge/>
+          </w:tcPr>
+          <w:p>
+            <w:pPr>
+              <w:rPr>
+                <w:lang w:val="es-AR"/>
+              </w:rPr>
+            </w:pPr>
+          </w:p>
+        </w:tc>
+      </w:tr>
+      <w:tr>
+        <w:trPr>
+          <w:trHeight w:val="74"/>
+        </w:trPr>
+        <w:tc>
+          <w:tcPr>
+            <w:tcW w:w="1742" w:type="dxa"/>
+            <w:vMerge/>
+            <w:vAlign w:val="center"/>
+          </w:tcPr>
+          <w:p/>
+        </w:tc>
+        <w:tc>
+          <w:tcPr>
+            <w:tcW w:w="631" w:type="dxa"/>
+            <w:vMerge/>
+            <w:vAlign w:val="center"/>
+          </w:tcPr>
+          <w:p>
+            <w:pPr>
+              <w:rPr>
+                <w:lang w:val="es-AR"/>
+              </w:rPr>
+            </w:pPr>
+          </w:p>
+        </w:tc>
+        <w:tc>
+          <w:tcPr>
+            <w:tcW w:w="2442" w:type="dxa"/>
+          </w:tcPr>
+          <w:p>
+            <w:pPr>
+              <w:rPr>
+                <w:lang w:val="es-AR"/>
+              </w:rPr>
+            </w:pPr>
+          </w:p>
+        </w:tc>
+        <w:tc>
+          <w:tcPr>
+            <w:tcW w:w="1595" w:type="dxa"/>
+            <w:vMerge/>
+          </w:tcPr>
+          <w:p>
+            <w:pPr>
+              <w:rPr>
+                <w:lang w:val="es-AR"/>
+              </w:rPr>
+            </w:pPr>
+          </w:p>
+        </w:tc>
+        <w:tc>
+          <w:tcPr>
+            <w:tcW w:w="2516" w:type="dxa"/>
+            <w:vMerge/>
+          </w:tcPr>
+          <w:p>
+            <w:pPr>
+              <w:rPr>
+                <w:lang w:val="es-AR"/>
+              </w:rPr>
+            </w:pPr>
+          </w:p>
+        </w:tc>
+      </w:tr>
+      <w:tr>
+        <w:trPr>
+          <w:trHeight w:val="74"/>
+        </w:trPr>
+        <w:tc>
+          <w:tcPr>
+            <w:tcW w:w="1742" w:type="dxa"/>
+            <w:vMerge/>
+            <w:vAlign w:val="center"/>
+          </w:tcPr>
+          <w:p/>
+        </w:tc>
+        <w:tc>
+          <w:tcPr>
+            <w:tcW w:w="631" w:type="dxa"/>
+            <w:vMerge/>
+            <w:vAlign w:val="center"/>
+          </w:tcPr>
+          <w:p>
+            <w:pPr>
+              <w:rPr>
+                <w:lang w:val="es-AR"/>
+              </w:rPr>
+            </w:pPr>
+          </w:p>
+        </w:tc>
+        <w:tc>
+          <w:tcPr>
+            <w:tcW w:w="2442" w:type="dxa"/>
+          </w:tcPr>
+          <w:p>
+            <w:pPr>
+              <w:rPr>
+                <w:lang w:val="es-AR"/>
+              </w:rPr>
+            </w:pPr>
+          </w:p>
+        </w:tc>
+        <w:tc>
+          <w:tcPr>
+            <w:tcW w:w="1595" w:type="dxa"/>
+            <w:vMerge/>
+          </w:tcPr>
+          <w:p>
+            <w:pPr>
+              <w:rPr>
+                <w:lang w:val="es-AR"/>
+              </w:rPr>
+            </w:pPr>
+          </w:p>
+        </w:tc>
+        <w:tc>
+          <w:tcPr>
+            <w:tcW w:w="2516" w:type="dxa"/>
+            <w:vMerge/>
+          </w:tcPr>
+          <w:p>
+            <w:pPr>
+              <w:rPr>
+                <w:lang w:val="es-AR"/>
+              </w:rPr>
+            </w:pPr>
+          </w:p>
+        </w:tc>
+      </w:tr>
+      <w:tr>
+        <w:trPr>
+          <w:trHeight w:val="74"/>
+        </w:trPr>
+        <w:tc>
+          <w:tcPr>
+            <w:tcW w:w="1742" w:type="dxa"/>
+            <w:vMerge/>
+            <w:vAlign w:val="center"/>
+          </w:tcPr>
+          <w:p/>
+        </w:tc>
+        <w:tc>
+          <w:tcPr>
+            <w:tcW w:w="631" w:type="dxa"/>
+            <w:vMerge/>
+            <w:vAlign w:val="center"/>
+          </w:tcPr>
+          <w:p>
+            <w:pPr>
+              <w:rPr>
+                <w:lang w:val="es-AR"/>
+              </w:rPr>
+            </w:pPr>
+          </w:p>
+        </w:tc>
+        <w:tc>
+          <w:tcPr>
+            <w:tcW w:w="2442" w:type="dxa"/>
+          </w:tcPr>
+          <w:p>
+            <w:pPr>
+              <w:rPr>
+                <w:lang w:val="es-AR"/>
+              </w:rPr>
+            </w:pPr>
+          </w:p>
+        </w:tc>
+        <w:tc>
+          <w:tcPr>
+            <w:tcW w:w="1595" w:type="dxa"/>
+            <w:vMerge/>
+          </w:tcPr>
+          <w:p>
+            <w:pPr>
+              <w:rPr>
+                <w:lang w:val="es-AR"/>
+              </w:rPr>
+            </w:pPr>
+          </w:p>
+        </w:tc>
+        <w:tc>
+          <w:tcPr>
+            <w:tcW w:w="2516" w:type="dxa"/>
+            <w:vMerge/>
+          </w:tcPr>
+          <w:p>
+            <w:pPr>
+              <w:rPr>
+                <w:lang w:val="es-AR"/>
+              </w:rPr>
+            </w:pPr>
+          </w:p>
+        </w:tc>
+      </w:tr>
+      <w:tr>
+        <w:trPr>
+          <w:trHeight w:val="74"/>
+        </w:trPr>
+        <w:tc>
+          <w:tcPr>
+            <w:tcW w:w="1742" w:type="dxa"/>
+            <w:vMerge/>
+            <w:vAlign w:val="center"/>
+          </w:tcPr>
+          <w:p/>
+        </w:tc>
+        <w:tc>
+          <w:tcPr>
+            <w:tcW w:w="631" w:type="dxa"/>
+            <w:vMerge/>
+            <w:vAlign w:val="center"/>
+          </w:tcPr>
+          <w:p>
+            <w:pPr>
+              <w:rPr>
+                <w:lang w:val="es-AR"/>
+              </w:rPr>
+            </w:pPr>
+          </w:p>
+        </w:tc>
+        <w:tc>
+          <w:tcPr>
+            <w:tcW w:w="2442" w:type="dxa"/>
+          </w:tcPr>
+          <w:p>
+            <w:pPr>
+              <w:rPr>
+                <w:lang w:val="es-AR"/>
+              </w:rPr>
+            </w:pPr>
+          </w:p>
+        </w:tc>
+        <w:tc>
+          <w:tcPr>
+            <w:tcW w:w="1595" w:type="dxa"/>
+            <w:vMerge/>
+          </w:tcPr>
+          <w:p>
+            <w:pPr>
+              <w:rPr>
+                <w:lang w:val="es-AR"/>
+              </w:rPr>
+            </w:pPr>
+          </w:p>
+        </w:tc>
+        <w:tc>
+          <w:tcPr>
+            <w:tcW w:w="2516" w:type="dxa"/>
+            <w:vMerge/>
+          </w:tcPr>
+          <w:p>
+            <w:pPr>
+              <w:rPr>
+                <w:lang w:val="es-AR"/>
+              </w:rPr>
+            </w:pPr>
+          </w:p>
+        </w:tc>
+      </w:tr>
+      <w:tr>
+        <w:tc>
+          <w:tcPr>
+            <w:tcW w:w="1742" w:type="dxa"/>
+          </w:tcPr>
+          <w:p>
+            <w:pPr>
+              <w:rPr>
+                <w:lang w:val="es-AR"/>
+              </w:rPr>
+            </w:pPr>
+            <w:proofErr w:type="gramStart"/>
+            <w:r>
+              <w:rPr>
+                <w:lang w:val="es-AR"/>
+              </w:rPr>
+              <w:t>Total</w:t>
+            </w:r>
+            <w:proofErr w:type="gramEnd"/>
+            <w:r>
+              <w:rPr>
+                <w:lang w:val="es-AR"/>
+              </w:rPr>
+              <w:t xml:space="preserve"> SP:</w:t>
+            </w:r>
+          </w:p>
+        </w:tc>
+        <w:tc>
+          <w:tcPr>
+            <w:tcW w:w="631" w:type="dxa"/>
+          </w:tcPr>
+          <w:p>
+            <w:pPr>
+              <w:rPr>
+                <w:lang w:val="es-AR"/>
+              </w:rPr>
+            </w:pPr>
+            <w:r>
+              <w:rPr>
+                <w:lang w:val="es-AR"/>
+              </w:rPr>
+              <w:t>11</w:t>
+            </w:r>
+          </w:p>
+        </w:tc>
+        <w:tc>
+          <w:tcPr>
+            <w:tcW w:w="2442" w:type="dxa"/>
+          </w:tcPr>
+          <w:p>
+            <w:pPr>
+              <w:rPr>
+                <w:lang w:val="es-AR"/>
+              </w:rPr>
+            </w:pPr>
+            <w:r>
+              <w:rPr>
+                <w:lang w:val="es-AR"/>
+              </w:rPr>
+              <w:t>Total estimación</w:t>
+            </w:r>
+          </w:p>
+        </w:tc>
+        <w:tc>
+          <w:tcPr>
+            <w:tcW w:w="1595" w:type="dxa"/>
+          </w:tcPr>
+          <w:p>
+            <w:pPr>
+              <w:rPr>
+                <w:lang w:val="es-AR"/>
+              </w:rPr>
+            </w:pPr>
+          </w:p>
+        </w:tc>
+        <w:tc>
+          <w:tcPr>
+            <w:tcW w:w="2516" w:type="dxa"/>
+          </w:tcPr>
+          <w:p>
+            <w:pPr>
+              <w:rPr>
+                <w:lang w:val="es-AR"/>
+              </w:rPr>
+            </w:pPr>
+            <w:r>
+              <w:rPr>
+                <w:lang w:val="es-AR"/>
+              </w:rPr>
+              <w:t>X Horas ideales</w:t>
+            </w:r>
           </w:p>
         </w:tc>
       </w:tr>
@@ -4428,7 +6349,6 @@
               <w:rPr>
                 <w:lang w:val="es-AR"/>
               </w:rPr>
-              <w:lastRenderedPageBreak/>
               <w:t>Dailies</w:t>
             </w:r>
             <w:proofErr w:type="spellEnd"/>
@@ -5338,7 +7258,7 @@
   <w:style w:type="paragraph" w:default="1" w:styleId="Normal">
     <w:name w:val="Normal"/>
     <w:qFormat/>
-    <w:rsid w:val="007C6671"/>
+    <w:rsid w:val="007D2247"/>
     <w:pPr>
       <w:spacing w:after="0" w:line="276" w:lineRule="auto"/>
     </w:pPr>

</xml_diff>